<commit_message>
updated resume and added staff to RW website
</commit_message>
<xml_diff>
--- a/resume/docs/ErrinJohnsonSoftwareDeveloperResume2022.docx
+++ b/resume/docs/ErrinJohnsonSoftwareDeveloperResume2022.docx
@@ -560,19 +560,39 @@
               <w:rPr>
                 <w:rFonts w:ascii="Georgia" w:eastAsia="Times New Roman" w:hAnsi="Georgia" w:cs="Times New Roman"/>
               </w:rPr>
-              <w:t xml:space="preserve"> </w:t>
+              <w:t xml:space="preserve"> Bootstrap Framework</w:t>
             </w:r>
             <w:r>
               <w:rPr>
                 <w:rFonts w:ascii="Georgia" w:eastAsia="Times New Roman" w:hAnsi="Georgia" w:cs="Times New Roman"/>
               </w:rPr>
-              <w:t>Bootstrap Framework</w:t>
+              <w:t xml:space="preserve">, </w:t>
+            </w:r>
+          </w:p>
+          <w:p>
+            <w:pPr>
+              <w:pStyle w:val="ListParagraph"/>
+              <w:numPr>
+                <w:ilvl w:val="0"/>
+                <w:numId w:val="8"/>
+              </w:numPr>
+              <w:spacing w:before="100" w:beforeAutospacing="1" w:after="100" w:afterAutospacing="1" w:line="259" w:lineRule="auto"/>
+              <w:cnfStyle w:val="000000100000" w:firstRow="0" w:lastRow="0" w:firstColumn="0" w:lastColumn="0" w:oddVBand="0" w:evenVBand="0" w:oddHBand="1" w:evenHBand="0" w:firstRowFirstColumn="0" w:firstRowLastColumn="0" w:lastRowFirstColumn="0" w:lastRowLastColumn="0"/>
+              <w:rPr>
+                <w:rFonts w:ascii="Georgia" w:eastAsia="Times New Roman" w:hAnsi="Georgia" w:cs="Times New Roman"/>
+              </w:rPr>
+            </w:pPr>
+            <w:r>
+              <w:rPr>
+                <w:rFonts w:ascii="Georgia" w:eastAsia="Times New Roman" w:hAnsi="Georgia" w:cs="Times New Roman"/>
+              </w:rPr>
+              <w:t>React.JS</w:t>
             </w:r>
             <w:r>
               <w:rPr>
                 <w:rFonts w:ascii="Georgia" w:eastAsia="Times New Roman" w:hAnsi="Georgia" w:cs="Times New Roman"/>
               </w:rPr>
-              <w:t xml:space="preserve"> </w:t>
+              <w:t>, currently learning</w:t>
             </w:r>
           </w:p>
           <w:p>
@@ -1372,17 +1392,6 @@
     </w:p>
     <w:p>
       <w:pPr>
-        <w:spacing w:before="100" w:beforeAutospacing="1" w:after="100" w:afterAutospacing="1" w:line="240" w:lineRule="auto"/>
-        <w:outlineLvl w:val="5"/>
-        <w:rPr>
-          <w:rFonts w:ascii="Lora" w:eastAsia="Times New Roman" w:hAnsi="Lora" w:cs="Times New Roman"/>
-          <w:sz w:val="18"/>
-          <w:szCs w:val="18"/>
-        </w:rPr>
-      </w:pPr>
-    </w:p>
-    <w:p>
-      <w:pPr>
         <w:spacing w:after="0" w:line="240" w:lineRule="auto"/>
         <w:contextualSpacing/>
         <w:jc w:val="center"/>
@@ -1390,63 +1399,40 @@
           <w:rFonts w:ascii="Georgia" w:eastAsia="Times New Roman" w:hAnsi="Georgia" w:cs="Times New Roman"/>
         </w:rPr>
       </w:pPr>
-      <w:r>
-        <w:rPr>
-          <w:rFonts w:ascii="Georgia" w:eastAsia="Times New Roman" w:hAnsi="Georgia" w:cs="Times New Roman"/>
-        </w:rPr>
-        <w:lastRenderedPageBreak/>
-        <w:fldChar w:fldCharType="begin"/>
-      </w:r>
-      <w:r>
-        <w:rPr>
-          <w:rFonts w:ascii="Georgia" w:eastAsia="Times New Roman" w:hAnsi="Georgia" w:cs="Times New Roman"/>
-        </w:rPr>
-        <w:instrText xml:space="preserve"> HYPERLINK "https://www.codelouisville.org/" \t "_blank" </w:instrText>
-      </w:r>
-      <w:r>
-        <w:rPr>
-          <w:rFonts w:ascii="Georgia" w:eastAsia="Times New Roman" w:hAnsi="Georgia" w:cs="Times New Roman"/>
-        </w:rPr>
-        <w:fldChar w:fldCharType="separate"/>
-      </w:r>
-      <w:r>
-        <w:rPr>
-          <w:rFonts w:ascii="Georgia" w:eastAsia="Times New Roman" w:hAnsi="Georgia" w:cs="Times New Roman"/>
-          <w:b/>
-          <w:bCs/>
-          <w:u w:val="single"/>
-        </w:rPr>
-        <w:t>C</w:t>
-      </w:r>
-      <w:r>
-        <w:rPr>
-          <w:rFonts w:ascii="Georgia" w:eastAsia="Times New Roman" w:hAnsi="Georgia" w:cs="Times New Roman"/>
-          <w:u w:val="single"/>
-        </w:rPr>
-        <w:t xml:space="preserve">ode </w:t>
-      </w:r>
-      <w:r>
-        <w:rPr>
-          <w:rFonts w:ascii="Georgia" w:eastAsia="Times New Roman" w:hAnsi="Georgia" w:cs="Times New Roman"/>
-          <w:b/>
-          <w:bCs/>
-          <w:u w:val="single"/>
-        </w:rPr>
-        <w:t>L</w:t>
-      </w:r>
-      <w:r>
-        <w:rPr>
-          <w:rFonts w:ascii="Georgia" w:eastAsia="Times New Roman" w:hAnsi="Georgia" w:cs="Times New Roman"/>
-          <w:u w:val="single"/>
-        </w:rPr>
-        <w:t>ouisville</w:t>
-      </w:r>
-      <w:r>
-        <w:rPr>
-          <w:rFonts w:ascii="Georgia" w:eastAsia="Times New Roman" w:hAnsi="Georgia" w:cs="Times New Roman"/>
-        </w:rPr>
-        <w:fldChar w:fldCharType="end"/>
-      </w:r>
+      <w:hyperlink r:id="rId14" w:tgtFrame="_blank" w:history="1">
+        <w:r>
+          <w:rPr>
+            <w:rFonts w:ascii="Georgia" w:eastAsia="Times New Roman" w:hAnsi="Georgia" w:cs="Times New Roman"/>
+            <w:b/>
+            <w:bCs/>
+            <w:u w:val="single"/>
+          </w:rPr>
+          <w:t>C</w:t>
+        </w:r>
+        <w:r>
+          <w:rPr>
+            <w:rFonts w:ascii="Georgia" w:eastAsia="Times New Roman" w:hAnsi="Georgia" w:cs="Times New Roman"/>
+            <w:u w:val="single"/>
+          </w:rPr>
+          <w:t xml:space="preserve">ode </w:t>
+        </w:r>
+        <w:r>
+          <w:rPr>
+            <w:rFonts w:ascii="Georgia" w:eastAsia="Times New Roman" w:hAnsi="Georgia" w:cs="Times New Roman"/>
+            <w:b/>
+            <w:bCs/>
+            <w:u w:val="single"/>
+          </w:rPr>
+          <w:t>L</w:t>
+        </w:r>
+        <w:r>
+          <w:rPr>
+            <w:rFonts w:ascii="Georgia" w:eastAsia="Times New Roman" w:hAnsi="Georgia" w:cs="Times New Roman"/>
+            <w:u w:val="single"/>
+          </w:rPr>
+          <w:t>ouisville</w:t>
+        </w:r>
+      </w:hyperlink>
       <w:r>
         <w:rPr>
           <w:rFonts w:ascii="Georgia" w:eastAsia="Times New Roman" w:hAnsi="Georgia" w:cs="Times New Roman"/>
@@ -1494,7 +1480,7 @@
         </w:rPr>
         <w:t xml:space="preserve"> responsibility is mentoring students in front-end web development(FEWD). </w:t>
       </w:r>
-      <w:hyperlink r:id="rId14" w:anchor="footnote" w:history="1">
+      <w:hyperlink r:id="rId15" w:anchor="footnote" w:history="1">
         <w:r>
           <w:rPr>
             <w:rFonts w:ascii="Georgia" w:eastAsia="Times New Roman" w:hAnsi="Georgia" w:cs="Times New Roman"/>
@@ -1582,7 +1568,7 @@
           <w:rFonts w:ascii="Georgia" w:eastAsia="Times New Roman" w:hAnsi="Georgia" w:cs="Times New Roman"/>
         </w:rPr>
       </w:pPr>
-      <w:hyperlink r:id="rId15" w:tgtFrame="_blank" w:history="1">
+      <w:hyperlink r:id="rId16" w:tgtFrame="_blank" w:history="1">
         <w:r>
           <w:rPr>
             <w:rFonts w:ascii="Georgia" w:eastAsia="Times New Roman" w:hAnsi="Georgia" w:cs="Times New Roman"/>
@@ -1736,7 +1722,7 @@
           <w:bCs/>
         </w:rPr>
       </w:pPr>
-      <w:hyperlink r:id="rId16" w:tgtFrame="_blank" w:history="1">
+      <w:hyperlink r:id="rId17" w:tgtFrame="_blank" w:history="1">
         <w:r>
           <w:rPr>
             <w:rFonts w:ascii="Georgia" w:eastAsia="Times New Roman" w:hAnsi="Georgia" w:cs="Times New Roman"/>
@@ -1767,7 +1753,13 @@
         <w:rPr>
           <w:rFonts w:ascii="Georgia" w:eastAsia="Times New Roman" w:hAnsi="Georgia" w:cs="Times New Roman"/>
         </w:rPr>
-        <w:t xml:space="preserve">Main responsibility was to create a </w:t>
+        <w:t>The main</w:t>
+      </w:r>
+      <w:r>
+        <w:rPr>
+          <w:rFonts w:ascii="Georgia" w:eastAsia="Times New Roman" w:hAnsi="Georgia" w:cs="Times New Roman"/>
+        </w:rPr>
+        <w:t xml:space="preserve"> responsibility was to create a </w:t>
       </w:r>
       <w:r>
         <w:rPr>
@@ -1827,7 +1819,7 @@
           <w:rFonts w:ascii="Georgia" w:eastAsia="Times New Roman" w:hAnsi="Georgia" w:cs="Times New Roman"/>
         </w:rPr>
       </w:pPr>
-      <w:hyperlink r:id="rId17" w:tgtFrame="_blank" w:history="1">
+      <w:hyperlink r:id="rId18" w:tgtFrame="_blank" w:history="1">
         <w:r>
           <w:rPr>
             <w:rFonts w:ascii="Georgia" w:eastAsia="Times New Roman" w:hAnsi="Georgia" w:cs="Times New Roman"/>
@@ -2020,7 +2012,7 @@
           <w:rFonts w:ascii="Georgia" w:eastAsia="Times New Roman" w:hAnsi="Georgia" w:cs="Times New Roman"/>
         </w:rPr>
       </w:pPr>
-      <w:hyperlink r:id="rId18" w:tgtFrame="_blank" w:history="1">
+      <w:hyperlink r:id="rId19" w:tgtFrame="_blank" w:history="1">
         <w:r>
           <w:rPr>
             <w:rFonts w:ascii="Georgia" w:eastAsia="Times New Roman" w:hAnsi="Georgia" w:cs="Times New Roman"/>
@@ -2110,7 +2102,7 @@
         </w:rPr>
         <w:t xml:space="preserve">  </w:t>
       </w:r>
-      <w:hyperlink r:id="rId19" w:anchor="footnote2" w:history="1">
+      <w:hyperlink r:id="rId20" w:anchor="footnote2" w:history="1">
         <w:r>
           <w:rPr>
             <w:rFonts w:ascii="Georgia" w:eastAsia="Times New Roman" w:hAnsi="Georgia" w:cs="Times New Roman"/>
@@ -2249,7 +2241,7 @@
           <w:u w:val="single"/>
         </w:rPr>
       </w:pPr>
-      <w:hyperlink r:id="rId20" w:tgtFrame="_blank" w:history="1">
+      <w:hyperlink r:id="rId21" w:tgtFrame="_blank" w:history="1">
         <w:r>
           <w:rPr>
             <w:rFonts w:ascii="Georgia" w:eastAsia="Times New Roman" w:hAnsi="Georgia" w:cs="Times New Roman"/>
@@ -2297,7 +2289,7 @@
         </w:rPr>
         <w:t> </w:t>
       </w:r>
-      <w:hyperlink r:id="rId21" w:anchor="footnote3" w:history="1">
+      <w:hyperlink r:id="rId22" w:anchor="footnote3" w:history="1">
         <w:r>
           <w:rPr>
             <w:rFonts w:ascii="Georgia" w:eastAsia="Times New Roman" w:hAnsi="Georgia" w:cs="Times New Roman"/>
@@ -2392,7 +2384,7 @@
         </w:rPr>
         <w:t xml:space="preserve"> would benefit from basic computer classes, such as setting up email accounts but mostly how to reset their passwords. I set up in-person workshops at the site and provided online content for the basic computer skills courses through </w:t>
       </w:r>
-      <w:hyperlink r:id="rId22" w:tgtFrame="_blank" w:history="1">
+      <w:hyperlink r:id="rId23" w:tgtFrame="_blank" w:history="1">
         <w:r>
           <w:rPr>
             <w:rFonts w:ascii="Times New Roman" w:eastAsia="Times New Roman" w:hAnsi="Times New Roman" w:cs="Times New Roman"/>
@@ -4204,6 +4196,7 @@
   <w:style w:type="character" w:default="1" w:styleId="DefaultParagraphFont">
     <w:name w:val="Default Paragraph Font"/>
     <w:uiPriority w:val="1"/>
+    <w:semiHidden/>
     <w:unhideWhenUsed/>
   </w:style>
   <w:style w:type="table" w:default="1" w:styleId="TableNormal">
@@ -4979,6 +4972,15 @@
 </file>
 
 <file path=customXml/item1.xml><?xml version="1.0" encoding="utf-8"?>
+<?mso-contentType ?>
+<FormTemplates xmlns="http://schemas.microsoft.com/sharepoint/v3/contenttype/forms">
+  <Display>DocumentLibraryForm</Display>
+  <Edit>DocumentLibraryForm</Edit>
+  <New>DocumentLibraryForm</New>
+</FormTemplates>
+</file>
+
+<file path=customXml/item2.xml><?xml version="1.0" encoding="utf-8"?>
 <ct:contentTypeSchema xmlns:ct="http://schemas.microsoft.com/office/2006/metadata/contentType" xmlns:ma="http://schemas.microsoft.com/office/2006/metadata/properties/metaAttributes" ct:_="" ma:_="" ma:contentTypeName="Document" ma:contentTypeID="0x0101000A412313C1EC7648B72B27B75044F9E4" ma:contentTypeVersion="4" ma:contentTypeDescription="Create a new document." ma:contentTypeScope="" ma:versionID="443e50d2c5c42b7e82a3f9e400b43c15">
   <xsd:schema xmlns:xsd="http://www.w3.org/2001/XMLSchema" xmlns:xs="http://www.w3.org/2001/XMLSchema" xmlns:p="http://schemas.microsoft.com/office/2006/metadata/properties" xmlns:ns3="9e58df02-d6a6-4dc9-bf32-32a5112a95d1" targetNamespace="http://schemas.microsoft.com/office/2006/metadata/properties" ma:root="true" ma:fieldsID="3752ae7fb0a27d0895fd7f05ba0be9f4" ns3:_="">
     <xsd:import namespace="9e58df02-d6a6-4dc9-bf32-32a5112a95d1"/>
@@ -5124,15 +5126,6 @@
 </ct:contentTypeSchema>
 </file>
 
-<file path=customXml/item2.xml><?xml version="1.0" encoding="utf-8"?>
-<?mso-contentType ?>
-<FormTemplates xmlns="http://schemas.microsoft.com/sharepoint/v3/contenttype/forms">
-  <Display>DocumentLibraryForm</Display>
-  <Edit>DocumentLibraryForm</Edit>
-  <New>DocumentLibraryForm</New>
-</FormTemplates>
-</file>
-
 <file path=customXml/item3.xml><?xml version="1.0" encoding="utf-8"?>
 <p:properties xmlns:p="http://schemas.microsoft.com/office/2006/metadata/properties" xmlns:xsi="http://www.w3.org/2001/XMLSchema-instance" xmlns:pc="http://schemas.microsoft.com/office/infopath/2007/PartnerControls">
   <documentManagement/>
@@ -5140,6 +5133,14 @@
 </file>
 
 <file path=customXml/itemProps1.xml><?xml version="1.0" encoding="utf-8"?>
+<ds:datastoreItem xmlns:ds="http://schemas.openxmlformats.org/officeDocument/2006/customXml" ds:itemID="{8252AD9A-47D6-468C-A2A8-D2B89F4F62DF}">
+  <ds:schemaRefs>
+    <ds:schemaRef ds:uri="http://schemas.microsoft.com/sharepoint/v3/contenttype/forms"/>
+  </ds:schemaRefs>
+</ds:datastoreItem>
+</file>
+
+<file path=customXml/itemProps2.xml><?xml version="1.0" encoding="utf-8"?>
 <ds:datastoreItem xmlns:ds="http://schemas.openxmlformats.org/officeDocument/2006/customXml" ds:itemID="{7603AB0B-3D09-4BD5-84E5-445D0F5C3358}">
   <ds:schemaRefs>
     <ds:schemaRef ds:uri="http://schemas.microsoft.com/office/2006/metadata/contentType"/>
@@ -5157,14 +5158,6 @@
 </ds:datastoreItem>
 </file>
 
-<file path=customXml/itemProps2.xml><?xml version="1.0" encoding="utf-8"?>
-<ds:datastoreItem xmlns:ds="http://schemas.openxmlformats.org/officeDocument/2006/customXml" ds:itemID="{8252AD9A-47D6-468C-A2A8-D2B89F4F62DF}">
-  <ds:schemaRefs>
-    <ds:schemaRef ds:uri="http://schemas.microsoft.com/sharepoint/v3/contenttype/forms"/>
-  </ds:schemaRefs>
-</ds:datastoreItem>
-</file>
-
 <file path=customXml/itemProps3.xml><?xml version="1.0" encoding="utf-8"?>
 <ds:datastoreItem xmlns:ds="http://schemas.openxmlformats.org/officeDocument/2006/customXml" ds:itemID="{CF534EAF-5D0F-44F1-A24E-4B59316C4BDA}">
   <ds:schemaRefs>

</xml_diff>

<commit_message>
updated '.doc' and '.pdf' resume to match online resume
</commit_message>
<xml_diff>
--- a/resume/docs/ErrinJohnsonSoftwareDeveloperResume2022.docx
+++ b/resume/docs/ErrinJohnsonSoftwareDeveloperResume2022.docx
@@ -126,10 +126,6 @@
     <w:p>
       <w:pPr>
         <w:spacing w:before="100" w:beforeAutospacing="1" w:after="100" w:afterAutospacing="1" w:line="240" w:lineRule="auto"/>
-        <w:outlineLvl w:val="4"/>
-        <w:rPr>
-          <w:rFonts w:ascii="Georgia" w:eastAsia="Times New Roman" w:hAnsi="Georgia" w:cs="Times New Roman"/>
-        </w:rPr>
       </w:pPr>
       <w:r>
         <w:rPr>
@@ -151,71 +147,8 @@
         </w:rPr>
         <w:t xml:space="preserve">     </w:t>
       </w:r>
-      <w:hyperlink r:id="rId10" w:anchor="footnote2" w:history="1">
-        <w:r>
-          <w:rPr>
-            <w:rFonts w:ascii="Georgia" w:eastAsia="Times New Roman" w:hAnsi="Georgia" w:cs="Times New Roman"/>
-            <w:color w:val="0000FF"/>
-            <w:sz w:val="18"/>
-            <w:szCs w:val="18"/>
-            <w:u w:val="single"/>
-          </w:rPr>
-          <w:t>[2]</w:t>
-        </w:r>
-      </w:hyperlink>
-      <w:r>
-        <w:rPr>
-          <w:rFonts w:ascii="Georgia" w:eastAsia="Times New Roman" w:hAnsi="Georgia" w:cs="Times New Roman"/>
-        </w:rPr>
-        <w:t xml:space="preserve"> I am a “Just in Time”(JiT) learner </w:t>
-      </w:r>
-      <w:r>
-        <w:rPr>
-          <w:rFonts w:ascii="Georgia" w:eastAsia="Times New Roman" w:hAnsi="Georgia" w:cs="Times New Roman"/>
-        </w:rPr>
-        <w:t>who</w:t>
-      </w:r>
-      <w:r>
-        <w:rPr>
-          <w:rFonts w:ascii="Georgia" w:eastAsia="Times New Roman" w:hAnsi="Georgia" w:cs="Times New Roman"/>
-        </w:rPr>
-        <w:t xml:space="preserve"> </w:t>
-      </w:r>
-      <w:r>
-        <w:rPr>
-          <w:rFonts w:ascii="Georgia" w:eastAsia="Times New Roman" w:hAnsi="Georgia" w:cs="Times New Roman"/>
-        </w:rPr>
-        <w:t>researches</w:t>
-      </w:r>
-      <w:r>
-        <w:rPr>
-          <w:rFonts w:ascii="Georgia" w:eastAsia="Times New Roman" w:hAnsi="Georgia" w:cs="Times New Roman"/>
-        </w:rPr>
-        <w:t xml:space="preserve"> solutions. I love to code and create databases. I am naturally investigative, I started out taking apart computers to see how they work and </w:t>
-      </w:r>
-      <w:r>
-        <w:rPr>
-          <w:rFonts w:ascii="Georgia" w:eastAsia="Times New Roman" w:hAnsi="Georgia" w:cs="Times New Roman"/>
-        </w:rPr>
-        <w:t>watching</w:t>
-      </w:r>
-      <w:r>
-        <w:rPr>
-          <w:rFonts w:ascii="Georgia" w:eastAsia="Times New Roman" w:hAnsi="Georgia" w:cs="Times New Roman"/>
-        </w:rPr>
-        <w:t xml:space="preserve"> DIY programs to learn what I needed at that time, such as </w:t>
-      </w:r>
-      <w:r>
-        <w:rPr>
-          <w:rFonts w:ascii="Georgia" w:eastAsia="Times New Roman" w:hAnsi="Georgia" w:cs="Times New Roman"/>
-        </w:rPr>
-        <w:t>replacing</w:t>
-      </w:r>
-      <w:r>
-        <w:rPr>
-          <w:rFonts w:ascii="Georgia" w:eastAsia="Times New Roman" w:hAnsi="Georgia" w:cs="Times New Roman"/>
-        </w:rPr>
-        <w:t xml:space="preserve"> a screen on a tablet, or iPhone. </w:t>
+      <w:r>
+        <w:t>[2][JiT] I am a “Just I am a “Just in Time”(JiT) learner who researches solutions. I love to code and create databases. I am naturally investigative, I started out taking apart computers to see how they work and watching DIY programs to learn what I needed at that time, such as replacing a screen on a tablet, or iPhone.</w:t>
       </w:r>
     </w:p>
     <w:p>
@@ -226,88 +159,7 @@
         </w:rPr>
       </w:pPr>
       <w:r>
-        <w:rPr>
-          <w:rFonts w:ascii="Georgia" w:eastAsia="Times New Roman" w:hAnsi="Georgia" w:cs="Times New Roman"/>
-        </w:rPr>
-        <w:t xml:space="preserve">I learned MS Access to create a simple database so I could do my job better, I went on to create another database for the same company, trained their employees, users of the databases, and communicated with their IT department to add the database to a </w:t>
-      </w:r>
-      <w:r>
-        <w:rPr>
-          <w:rFonts w:ascii="Georgia" w:eastAsia="Times New Roman" w:hAnsi="Georgia" w:cs="Times New Roman"/>
-        </w:rPr>
-        <w:t>company’s</w:t>
-      </w:r>
-      <w:r>
-        <w:rPr>
-          <w:rFonts w:ascii="Georgia" w:eastAsia="Times New Roman" w:hAnsi="Georgia" w:cs="Times New Roman"/>
-        </w:rPr>
-        <w:t xml:space="preserve"> network, to maintain and to update. My best </w:t>
-      </w:r>
-      <w:r>
-        <w:rPr>
-          <w:rFonts w:ascii="Georgia" w:eastAsia="Times New Roman" w:hAnsi="Georgia" w:cs="Times New Roman"/>
-        </w:rPr>
-        <w:t>success</w:t>
-      </w:r>
-      <w:r>
-        <w:rPr>
-          <w:rFonts w:ascii="Georgia" w:eastAsia="Times New Roman" w:hAnsi="Georgia" w:cs="Times New Roman"/>
-        </w:rPr>
-        <w:t xml:space="preserve"> was when </w:t>
-      </w:r>
-      <w:r>
-        <w:rPr>
-          <w:rFonts w:ascii="Georgia" w:eastAsia="Times New Roman" w:hAnsi="Georgia" w:cs="Times New Roman"/>
-        </w:rPr>
-        <w:t>there</w:t>
-      </w:r>
-      <w:r>
-        <w:rPr>
-          <w:rFonts w:ascii="Georgia" w:eastAsia="Times New Roman" w:hAnsi="Georgia" w:cs="Times New Roman"/>
-        </w:rPr>
-        <w:t xml:space="preserve"> was </w:t>
-      </w:r>
-      <w:r>
-        <w:rPr>
-          <w:rFonts w:ascii="Georgia" w:eastAsia="Times New Roman" w:hAnsi="Georgia" w:cs="Times New Roman"/>
-        </w:rPr>
-        <w:t xml:space="preserve">a </w:t>
-      </w:r>
-      <w:r>
-        <w:rPr>
-          <w:rFonts w:ascii="Georgia" w:eastAsia="Times New Roman" w:hAnsi="Georgia" w:cs="Times New Roman"/>
-        </w:rPr>
-        <w:t>collaboration with my peers. I believe in good communication, simple considerations</w:t>
-      </w:r>
-      <w:r>
-        <w:rPr>
-          <w:rFonts w:ascii="Georgia" w:eastAsia="Times New Roman" w:hAnsi="Georgia" w:cs="Times New Roman"/>
-        </w:rPr>
-        <w:t>,</w:t>
-      </w:r>
-      <w:r>
-        <w:rPr>
-          <w:rFonts w:ascii="Georgia" w:eastAsia="Times New Roman" w:hAnsi="Georgia" w:cs="Times New Roman"/>
-        </w:rPr>
-        <w:t xml:space="preserve"> and the ability to </w:t>
-      </w:r>
-      <w:r>
-        <w:rPr>
-          <w:rFonts w:ascii="Georgia" w:eastAsia="Times New Roman" w:hAnsi="Georgia" w:cs="Times New Roman"/>
-        </w:rPr>
-        <w:t>allow someone’s idea</w:t>
-      </w:r>
-      <w:r>
-        <w:rPr>
-          <w:rFonts w:ascii="Georgia" w:eastAsia="Times New Roman" w:hAnsi="Georgia" w:cs="Times New Roman"/>
-        </w:rPr>
-        <w:t xml:space="preserve"> to succeed, coop</w:t>
-      </w:r>
-      <w:r>
-        <w:rPr>
-          <w:rFonts w:ascii="Georgia" w:eastAsia="Times New Roman" w:hAnsi="Georgia" w:cs="Times New Roman"/>
-        </w:rPr>
-        <w:t>eration.</w:t>
+        <w:t>I learned MS Access to create a simple database so I could do my job better, I went on to create another database for the same company, trained their employees, users of the databases, and communicated with their IT department to add the database to a company’s network, to maintain and to update. My best success was when there was a collaboration with my peers. I believe in good communication, simple considerations, the ability to allow someone’s idea to succeed, and cooperation.</w:t>
       </w:r>
     </w:p>
     <w:tbl>
@@ -427,6 +279,8 @@
               <w:jc w:val="left"/>
               <w:rPr>
                 <w:rFonts w:ascii="Georgia" w:eastAsia="Times New Roman" w:hAnsi="Georgia" w:cs="Times New Roman"/>
+                <w:i w:val="0"/>
+                <w:iCs w:val="0"/>
               </w:rPr>
             </w:pPr>
             <w:r>
@@ -434,6 +288,22 @@
                 <w:rFonts w:ascii="Georgia" w:eastAsia="Times New Roman" w:hAnsi="Georgia" w:cs="Times New Roman"/>
               </w:rPr>
               <w:t>"Just in Time" Learner</w:t>
+            </w:r>
+          </w:p>
+          <w:p>
+            <w:pPr>
+              <w:spacing w:before="100" w:beforeAutospacing="1" w:after="100" w:afterAutospacing="1"/>
+              <w:ind w:left="720"/>
+              <w:jc w:val="left"/>
+              <w:rPr>
+                <w:rFonts w:ascii="Georgia" w:eastAsia="Times New Roman" w:hAnsi="Georgia" w:cs="Times New Roman"/>
+              </w:rPr>
+            </w:pPr>
+            <w:r>
+              <w:rPr>
+                <w:rFonts w:ascii="Georgia" w:eastAsia="Times New Roman" w:hAnsi="Georgia" w:cs="Times New Roman"/>
+              </w:rPr>
+              <w:t>Productivity and Efficiency Mindset</w:t>
             </w:r>
           </w:p>
           <w:p>
@@ -763,7 +633,7 @@
         </w:rPr>
         <w:t xml:space="preserve"> </w:t>
       </w:r>
-      <w:hyperlink r:id="rId11" w:history="1">
+      <w:hyperlink r:id="rId10" w:history="1">
         <w:r>
           <w:rPr>
             <w:rStyle w:val="Hyperlink"/>
@@ -777,7 +647,6 @@
     <w:p>
       <w:pPr>
         <w:spacing w:before="100" w:beforeAutospacing="1" w:after="100" w:afterAutospacing="1" w:line="240" w:lineRule="auto"/>
-        <w:jc w:val="center"/>
         <w:rPr>
           <w:rFonts w:ascii="Georgia" w:eastAsia="Times New Roman" w:hAnsi="Georgia" w:cs="Times New Roman"/>
           <w:sz w:val="24"/>
@@ -809,7 +678,7 @@
         </w:rPr>
         <w:t xml:space="preserve"> </w:t>
       </w:r>
-      <w:hyperlink r:id="rId12" w:history="1">
+      <w:hyperlink r:id="rId11" w:history="1">
         <w:r>
           <w:rPr>
             <w:rStyle w:val="Hyperlink"/>
@@ -1006,18 +875,9 @@
           </w:tcPr>
           <w:tbl>
             <w:tblPr>
-              <w:tblStyle w:val="TableGrid"/>
+              <w:tblStyle w:val="TableGridLight"/>
               <w:tblpPr w:leftFromText="180" w:rightFromText="180" w:vertAnchor="text" w:horzAnchor="margin" w:tblpY="296"/>
-              <w:tblOverlap w:val="never"/>
               <w:tblW w:w="9316" w:type="dxa"/>
-              <w:tblBorders>
-                <w:top w:val="none" w:sz="0" w:space="0" w:color="auto"/>
-                <w:left w:val="none" w:sz="0" w:space="0" w:color="auto"/>
-                <w:bottom w:val="single" w:sz="8" w:space="0" w:color="auto"/>
-                <w:right w:val="none" w:sz="0" w:space="0" w:color="auto"/>
-                <w:insideH w:val="none" w:sz="0" w:space="0" w:color="auto"/>
-                <w:insideV w:val="none" w:sz="0" w:space="0" w:color="auto"/>
-              </w:tblBorders>
               <w:tblLayout w:type="fixed"/>
               <w:tblLook w:val="04A0" w:firstRow="1" w:lastRow="0" w:firstColumn="1" w:lastColumn="0" w:noHBand="0" w:noVBand="1"/>
             </w:tblPr>
@@ -1032,10 +892,6 @@
               <w:tc>
                 <w:tcPr>
                   <w:tcW w:w="4404" w:type="dxa"/>
-                  <w:tcBorders>
-                    <w:bottom w:val="nil"/>
-                  </w:tcBorders>
-                  <w:shd w:val="clear" w:color="auto" w:fill="E7E6E6" w:themeFill="background2"/>
                 </w:tcPr>
                 <w:p>
                   <w:pPr>
@@ -1065,7 +921,6 @@
               <w:tc>
                 <w:tcPr>
                   <w:tcW w:w="4912" w:type="dxa"/>
-                  <w:shd w:val="clear" w:color="auto" w:fill="E7E6E6" w:themeFill="background2"/>
                 </w:tcPr>
                 <w:p>
                   <w:pPr>
@@ -1100,10 +955,6 @@
               <w:tc>
                 <w:tcPr>
                   <w:tcW w:w="4404" w:type="dxa"/>
-                  <w:tcBorders>
-                    <w:bottom w:val="single" w:sz="8" w:space="0" w:color="auto"/>
-                  </w:tcBorders>
-                  <w:shd w:val="clear" w:color="auto" w:fill="FFFFFF" w:themeFill="background1"/>
                 </w:tcPr>
                 <w:p>
                   <w:pPr>
@@ -1161,10 +1012,6 @@
               <w:tc>
                 <w:tcPr>
                   <w:tcW w:w="4912" w:type="dxa"/>
-                  <w:tcBorders>
-                    <w:bottom w:val="single" w:sz="8" w:space="0" w:color="auto"/>
-                  </w:tcBorders>
-                  <w:shd w:val="clear" w:color="auto" w:fill="FFFFFF" w:themeFill="background1"/>
                 </w:tcPr>
                 <w:p>
                   <w:pPr>
@@ -1228,7 +1075,7 @@
           <w:szCs w:val="24"/>
         </w:rPr>
       </w:pPr>
-      <w:hyperlink r:id="rId13" w:tgtFrame="_blank" w:history="1">
+      <w:hyperlink r:id="rId12" w:tgtFrame="_blank" w:history="1">
         <w:r>
           <w:rPr>
             <w:rFonts w:ascii="Georgia" w:eastAsia="Times New Roman" w:hAnsi="Georgia" w:cs="Times New Roman"/>
@@ -1247,7 +1094,16 @@
             <w:szCs w:val="24"/>
             <w:u w:val="single"/>
           </w:rPr>
-          <w:t xml:space="preserve">ockit </w:t>
+          <w:t>ock</w:t>
+        </w:r>
+        <w:r>
+          <w:rPr>
+            <w:rFonts w:ascii="Georgia" w:eastAsia="Times New Roman" w:hAnsi="Georgia" w:cs="Times New Roman"/>
+            <w:sz w:val="24"/>
+            <w:szCs w:val="24"/>
+            <w:u w:val="single"/>
+          </w:rPr>
+          <w:t>IT</w:t>
         </w:r>
         <w:r>
           <w:rPr>
@@ -1309,47 +1165,20 @@
         <w:spacing w:before="100" w:beforeAutospacing="1" w:after="100" w:afterAutospacing="1" w:line="240" w:lineRule="auto"/>
         <w:outlineLvl w:val="5"/>
         <w:rPr>
-          <w:rFonts w:ascii="Lora" w:eastAsia="Times New Roman" w:hAnsi="Lora" w:cs="Times New Roman"/>
-          <w:color w:val="000000"/>
-          <w:sz w:val="18"/>
-          <w:szCs w:val="18"/>
-        </w:rPr>
-      </w:pPr>
-      <w:r>
-        <w:rPr>
-          <w:rFonts w:ascii="Georgia" w:eastAsia="Times New Roman" w:hAnsi="Georgia" w:cs="Times New Roman"/>
-        </w:rPr>
-        <w:t>The main</w:t>
-      </w:r>
-      <w:r>
-        <w:rPr>
-          <w:rFonts w:ascii="Georgia" w:eastAsia="Times New Roman" w:hAnsi="Georgia" w:cs="Times New Roman"/>
-        </w:rPr>
-        <w:t xml:space="preserve"> responsibility is the customization of the online platform Event Combo. RockIt Women (RW) started using Event Combo because of the price point and support services but the issue with the customization of the events web page </w:t>
-      </w:r>
-      <w:r>
-        <w:rPr>
-          <w:rFonts w:ascii="Georgia" w:eastAsia="Times New Roman" w:hAnsi="Georgia" w:cs="Times New Roman"/>
-        </w:rPr>
-        <w:t xml:space="preserve">was </w:t>
-      </w:r>
-      <w:r>
-        <w:rPr>
-          <w:rFonts w:ascii="Georgia" w:eastAsia="Times New Roman" w:hAnsi="Georgia" w:cs="Times New Roman"/>
-        </w:rPr>
-        <w:t xml:space="preserve">needed. Event Combos’ documentation was limited on the subject, and support services took </w:t>
-      </w:r>
-      <w:r>
-        <w:rPr>
-          <w:rFonts w:ascii="Georgia" w:eastAsia="Times New Roman" w:hAnsi="Georgia" w:cs="Times New Roman"/>
-        </w:rPr>
-        <w:t xml:space="preserve">the </w:t>
-      </w:r>
-      <w:r>
-        <w:rPr>
-          <w:rFonts w:ascii="Georgia" w:eastAsia="Times New Roman" w:hAnsi="Georgia" w:cs="Times New Roman"/>
-        </w:rPr>
-        <w:t xml:space="preserve">request to have features added, but RW needed a certain resolution. I found a way to insert my CSS, JS links in the refund policy area. </w:t>
+          <w:rFonts w:ascii="Georgia" w:eastAsia="Times New Roman" w:hAnsi="Georgia" w:cs="Times New Roman"/>
+        </w:rPr>
+      </w:pPr>
+      <w:r>
+        <w:rPr>
+          <w:rFonts w:ascii="Georgia" w:eastAsia="Times New Roman" w:hAnsi="Georgia" w:cs="Times New Roman"/>
+        </w:rPr>
+        <w:t>The main responsibility is the customization of the online platform Event Combo. RockIT Women (RW) started using Event Combo because of the price point and support services but the issue with the customization of the events web page was needed. Event Combos’ documentation was limited on the subject, and support services took the request to have features added, but RW needed a certain resolution. I found a way to insert my CSS and JS links in the refund policy area.</w:t>
+      </w:r>
+      <w:r>
+        <w:rPr>
+          <w:rFonts w:ascii="Georgia" w:eastAsia="Times New Roman" w:hAnsi="Georgia" w:cs="Times New Roman"/>
+        </w:rPr>
+        <w:t xml:space="preserve"> </w:t>
       </w:r>
     </w:p>
     <w:p>
@@ -1370,7 +1199,27 @@
           <w:szCs w:val="18"/>
           <w:shd w:val="clear" w:color="auto" w:fill="E7E6E6" w:themeFill="background2"/>
         </w:rPr>
-        <w:t>[2]Just in Time, team collaboration, research, and or learn a skill to execute a specific jo</w:t>
+        <w:t xml:space="preserve">[2]Just in Time, team collaboration, research, and or </w:t>
+      </w:r>
+      <w:r>
+        <w:rPr>
+          <w:rFonts w:ascii="Lora" w:eastAsia="Times New Roman" w:hAnsi="Lora" w:cs="Times New Roman"/>
+          <w:color w:val="000000"/>
+          <w:sz w:val="18"/>
+          <w:szCs w:val="18"/>
+          <w:shd w:val="clear" w:color="auto" w:fill="E7E6E6" w:themeFill="background2"/>
+        </w:rPr>
+        <w:t>learning</w:t>
+      </w:r>
+      <w:r>
+        <w:rPr>
+          <w:rFonts w:ascii="Lora" w:eastAsia="Times New Roman" w:hAnsi="Lora" w:cs="Times New Roman"/>
+          <w:color w:val="000000"/>
+          <w:sz w:val="18"/>
+          <w:szCs w:val="18"/>
+          <w:shd w:val="clear" w:color="auto" w:fill="E7E6E6" w:themeFill="background2"/>
+        </w:rPr>
+        <w:t xml:space="preserve"> a skill to execute a specific jo</w:t>
       </w:r>
       <w:r>
         <w:rPr>
@@ -1395,11 +1244,25 @@
         <w:spacing w:after="0" w:line="240" w:lineRule="auto"/>
         <w:contextualSpacing/>
         <w:jc w:val="center"/>
-        <w:rPr>
-          <w:rFonts w:ascii="Georgia" w:eastAsia="Times New Roman" w:hAnsi="Georgia" w:cs="Times New Roman"/>
-        </w:rPr>
-      </w:pPr>
-      <w:hyperlink r:id="rId14" w:tgtFrame="_blank" w:history="1">
+      </w:pPr>
+    </w:p>
+    <w:p>
+      <w:pPr>
+        <w:spacing w:after="0" w:line="240" w:lineRule="auto"/>
+        <w:contextualSpacing/>
+        <w:jc w:val="center"/>
+      </w:pPr>
+    </w:p>
+    <w:p>
+      <w:pPr>
+        <w:spacing w:after="0" w:line="240" w:lineRule="auto"/>
+        <w:contextualSpacing/>
+        <w:jc w:val="center"/>
+        <w:rPr>
+          <w:rFonts w:ascii="Georgia" w:eastAsia="Times New Roman" w:hAnsi="Georgia" w:cs="Times New Roman"/>
+        </w:rPr>
+      </w:pPr>
+      <w:hyperlink r:id="rId13" w:tgtFrame="_blank" w:history="1">
         <w:r>
           <w:rPr>
             <w:rFonts w:ascii="Georgia" w:eastAsia="Times New Roman" w:hAnsi="Georgia" w:cs="Times New Roman"/>
@@ -1464,111 +1327,107 @@
     <w:p>
       <w:pPr>
         <w:spacing w:before="100" w:beforeAutospacing="1" w:after="100" w:afterAutospacing="1" w:line="240" w:lineRule="auto"/>
-        <w:rPr>
-          <w:rFonts w:ascii="Georgia" w:eastAsia="Times New Roman" w:hAnsi="Georgia" w:cs="Times New Roman"/>
-        </w:rPr>
-      </w:pPr>
-      <w:r>
-        <w:rPr>
-          <w:rFonts w:ascii="Georgia" w:eastAsia="Times New Roman" w:hAnsi="Georgia" w:cs="Times New Roman"/>
-        </w:rPr>
-        <w:t>My main</w:t>
-      </w:r>
-      <w:r>
-        <w:rPr>
-          <w:rFonts w:ascii="Georgia" w:eastAsia="Times New Roman" w:hAnsi="Georgia" w:cs="Times New Roman"/>
-        </w:rPr>
-        <w:t xml:space="preserve"> responsibility is mentoring students in front-end web development(FEWD). </w:t>
-      </w:r>
-      <w:hyperlink r:id="rId15" w:anchor="footnote" w:history="1">
-        <w:r>
-          <w:rPr>
-            <w:rFonts w:ascii="Georgia" w:eastAsia="Times New Roman" w:hAnsi="Georgia" w:cs="Times New Roman"/>
-            <w:color w:val="0000FF"/>
-            <w:u w:val="single"/>
-          </w:rPr>
-          <w:t>[1]</w:t>
-        </w:r>
-      </w:hyperlink>
-      <w:r>
-        <w:rPr>
-          <w:rFonts w:ascii="Georgia" w:eastAsia="Times New Roman" w:hAnsi="Georgia" w:cs="Times New Roman"/>
-        </w:rPr>
-        <w:t xml:space="preserve"> Since </w:t>
-      </w:r>
-      <w:r>
-        <w:rPr>
-          <w:rFonts w:ascii="Georgia" w:eastAsia="Times New Roman" w:hAnsi="Georgia" w:cs="Times New Roman"/>
-        </w:rPr>
-        <w:t xml:space="preserve">the </w:t>
-      </w:r>
-      <w:r>
-        <w:rPr>
-          <w:rFonts w:ascii="Georgia" w:eastAsia="Times New Roman" w:hAnsi="Georgia" w:cs="Times New Roman"/>
-        </w:rPr>
-        <w:t xml:space="preserve">soft skills gap has only grown, employers have started to pay a premium for </w:t>
-      </w:r>
-      <w:r>
-        <w:rPr>
-          <w:rFonts w:ascii="Georgia" w:eastAsia="Times New Roman" w:hAnsi="Georgia" w:cs="Times New Roman"/>
-          <w:b/>
-          <w:bCs/>
-        </w:rPr>
-        <w:t>soft skills</w:t>
-      </w:r>
-      <w:r>
-        <w:rPr>
-          <w:rFonts w:ascii="Georgia" w:eastAsia="Times New Roman" w:hAnsi="Georgia" w:cs="Times New Roman"/>
-        </w:rPr>
-        <w:t xml:space="preserve">, so I mentor with soft skills first and FEWD skills 2nd. Encourage students to think out their projects with a </w:t>
-      </w:r>
-      <w:r>
-        <w:rPr>
-          <w:rFonts w:ascii="Georgia" w:eastAsia="Times New Roman" w:hAnsi="Georgia" w:cs="Times New Roman"/>
-        </w:rPr>
-        <w:t>wireframe</w:t>
-      </w:r>
-      <w:r>
-        <w:rPr>
-          <w:rFonts w:ascii="Georgia" w:eastAsia="Times New Roman" w:hAnsi="Georgia" w:cs="Times New Roman"/>
-        </w:rPr>
-        <w:t xml:space="preserve">, keeping it simple and you </w:t>
-      </w:r>
-      <w:r>
-        <w:rPr>
-          <w:rFonts w:ascii="Georgia" w:eastAsia="Times New Roman" w:hAnsi="Georgia" w:cs="Times New Roman"/>
-        </w:rPr>
-        <w:t>could</w:t>
-      </w:r>
-      <w:r>
-        <w:rPr>
-          <w:rFonts w:ascii="Georgia" w:eastAsia="Times New Roman" w:hAnsi="Georgia" w:cs="Times New Roman"/>
-        </w:rPr>
-        <w:t xml:space="preserve"> build it up from there if they chose to do so. I focus on </w:t>
-      </w:r>
-      <w:r>
-        <w:rPr>
-          <w:rFonts w:ascii="Georgia" w:eastAsia="Times New Roman" w:hAnsi="Georgia" w:cs="Times New Roman"/>
-        </w:rPr>
-        <w:t>mobile-first</w:t>
-      </w:r>
-      <w:r>
-        <w:rPr>
-          <w:rFonts w:ascii="Georgia" w:eastAsia="Times New Roman" w:hAnsi="Georgia" w:cs="Times New Roman"/>
-        </w:rPr>
-        <w:t xml:space="preserve"> and CSS Grid and Flexbox layouts techniques. I like setting the JavaScript foundation at its' basics, with small snippets on a form. I encourage students not to copy and paste code snippets from googling the search engines, but to learn why validation is important and how the logic flows. </w:t>
-      </w:r>
+        <w:contextualSpacing/>
+        <w:outlineLvl w:val="5"/>
+        <w:rPr>
+          <w:rFonts w:ascii="Georgia" w:eastAsia="Times New Roman" w:hAnsi="Georgia" w:cs="Times New Roman"/>
+        </w:rPr>
+      </w:pPr>
+      <w:r>
+        <w:rPr>
+          <w:rFonts w:ascii="Georgia" w:eastAsia="Times New Roman" w:hAnsi="Georgia" w:cs="Times New Roman"/>
+        </w:rPr>
+        <w:t>The</w:t>
+      </w:r>
+      <w:r>
+        <w:rPr>
+          <w:rFonts w:ascii="Georgia" w:eastAsia="Times New Roman" w:hAnsi="Georgia" w:cs="Times New Roman"/>
+        </w:rPr>
+        <w:t xml:space="preserve"> main responsibility is mentoring students in front-end web development(FEWD). [1][soft skills]Since the soft skills gap has only grown and employers have started to pay a premium for soft skills, I mentor with soft skills first and FEWD skills 2nd. Encourage students to think out their projects with a wireframe, keeping it simple and they could build it up from there if they chose to do so. I focus on mobile-first and CSS Grid and Flexbox layouts techniques. I like setting the JavaScript foundation at its' basics, with small snippets of code. I encourage students not to copy and paste code snippets from googling the search engines, but to learn how and or why the code works or does not, such as the importance of user input validation and the understanding of the logic flow.</w:t>
+      </w:r>
+    </w:p>
+    <w:p>
+      <w:pPr>
+        <w:spacing w:before="100" w:beforeAutospacing="1" w:after="100" w:afterAutospacing="1" w:line="240" w:lineRule="auto"/>
+        <w:contextualSpacing/>
+        <w:jc w:val="center"/>
+        <w:outlineLvl w:val="5"/>
+        <w:rPr>
+          <w:rFonts w:ascii="Georgia" w:eastAsia="Times New Roman" w:hAnsi="Georgia" w:cs="Times New Roman"/>
+        </w:rPr>
+      </w:pPr>
+    </w:p>
+    <w:p>
+      <w:pPr>
+        <w:spacing w:before="100" w:beforeAutospacing="1" w:after="100" w:afterAutospacing="1" w:line="240" w:lineRule="auto"/>
+        <w:contextualSpacing/>
+        <w:outlineLvl w:val="5"/>
+        <w:rPr>
+          <w:rFonts w:ascii="Georgia" w:eastAsia="Times New Roman" w:hAnsi="Georgia" w:cs="Times New Roman"/>
+          <w:b/>
+          <w:bCs/>
+        </w:rPr>
+      </w:pPr>
+      <w:r>
+        <w:rPr>
+          <w:rFonts w:ascii="Georgia" w:eastAsia="Times New Roman" w:hAnsi="Georgia" w:cs="Times New Roman"/>
+          <w:b/>
+          <w:bCs/>
+        </w:rPr>
+        <w:t>[2][JiT]Personal initiative:</w:t>
+      </w:r>
+    </w:p>
+    <w:p>
+      <w:pPr>
+        <w:spacing w:before="100" w:beforeAutospacing="1" w:after="100" w:afterAutospacing="1" w:line="240" w:lineRule="auto"/>
+        <w:contextualSpacing/>
+        <w:jc w:val="center"/>
+        <w:outlineLvl w:val="5"/>
+        <w:rPr>
+          <w:rFonts w:ascii="Georgia" w:eastAsia="Times New Roman" w:hAnsi="Georgia" w:cs="Times New Roman"/>
+          <w:b/>
+          <w:bCs/>
+        </w:rPr>
+      </w:pPr>
     </w:p>
     <w:p>
       <w:pPr>
         <w:spacing w:after="0" w:line="240" w:lineRule="auto"/>
         <w:contextualSpacing/>
+        <w:rPr>
+          <w:rFonts w:ascii="Georgia" w:eastAsia="Times New Roman" w:hAnsi="Georgia" w:cs="Times New Roman"/>
+          <w:b/>
+          <w:bCs/>
+        </w:rPr>
+      </w:pPr>
+      <w:r>
+        <w:rPr>
+          <w:rFonts w:ascii="Georgia" w:eastAsia="Times New Roman" w:hAnsi="Georgia" w:cs="Times New Roman"/>
+          <w:b/>
+          <w:bCs/>
+        </w:rPr>
+        <w:t>I created a FEWD lab outside of normal Code Louisville mentor hours, to allow students to receive help and or ask questions. Giving students a workshop | lab environment gave them some resolve on issues as they work on their project and it kept their mindset in the workflow, momentum.</w:t>
+      </w:r>
+    </w:p>
+    <w:p>
+      <w:pPr>
+        <w:spacing w:after="0" w:line="240" w:lineRule="auto"/>
+        <w:contextualSpacing/>
+        <w:rPr>
+          <w:rFonts w:ascii="Georgia" w:eastAsia="Times New Roman" w:hAnsi="Georgia" w:cs="Times New Roman"/>
+        </w:rPr>
+      </w:pPr>
+    </w:p>
+    <w:p>
+      <w:pPr>
+        <w:spacing w:after="0" w:line="240" w:lineRule="auto"/>
+        <w:contextualSpacing/>
         <w:jc w:val="center"/>
         <w:rPr>
           <w:rFonts w:ascii="Georgia" w:eastAsia="Times New Roman" w:hAnsi="Georgia" w:cs="Times New Roman"/>
         </w:rPr>
       </w:pPr>
-      <w:hyperlink r:id="rId16" w:tgtFrame="_blank" w:history="1">
+      <w:hyperlink r:id="rId14" w:tgtFrame="_blank" w:history="1">
         <w:r>
           <w:rPr>
             <w:rFonts w:ascii="Georgia" w:eastAsia="Times New Roman" w:hAnsi="Georgia" w:cs="Times New Roman"/>
@@ -1616,61 +1475,88 @@
     </w:p>
     <w:p>
       <w:pPr>
-        <w:spacing w:before="100" w:beforeAutospacing="1" w:after="100" w:afterAutospacing="1" w:line="240" w:lineRule="auto"/>
-        <w:rPr>
-          <w:rFonts w:ascii="Georgia" w:eastAsia="Times New Roman" w:hAnsi="Georgia" w:cs="Times New Roman"/>
-        </w:rPr>
-      </w:pPr>
-      <w:r>
-        <w:rPr>
-          <w:rFonts w:ascii="Georgia" w:eastAsia="Times New Roman" w:hAnsi="Georgia" w:cs="Times New Roman"/>
-        </w:rPr>
-        <w:t>The main</w:t>
-      </w:r>
-      <w:r>
-        <w:rPr>
-          <w:rFonts w:ascii="Georgia" w:eastAsia="Times New Roman" w:hAnsi="Georgia" w:cs="Times New Roman"/>
-        </w:rPr>
-        <w:t xml:space="preserve"> responsibility was to the CIT105 student, that they could ask questions regarding their assignments and get the help they need. It was important to have that personal engagement with the student, it </w:t>
-      </w:r>
-      <w:r>
-        <w:rPr>
-          <w:rFonts w:ascii="Georgia" w:eastAsia="Times New Roman" w:hAnsi="Georgia" w:cs="Times New Roman"/>
-        </w:rPr>
-        <w:t>helps</w:t>
-      </w:r>
-      <w:r>
-        <w:rPr>
-          <w:rFonts w:ascii="Georgia" w:eastAsia="Times New Roman" w:hAnsi="Georgia" w:cs="Times New Roman"/>
-        </w:rPr>
-        <w:t xml:space="preserve"> </w:t>
-      </w:r>
-      <w:r>
-        <w:rPr>
-          <w:rFonts w:ascii="Georgia" w:eastAsia="Times New Roman" w:hAnsi="Georgia" w:cs="Times New Roman"/>
-          <w:b/>
-          <w:bCs/>
-        </w:rPr>
-        <w:t>communicate</w:t>
-      </w:r>
-      <w:r>
-        <w:rPr>
-          <w:rFonts w:ascii="Georgia" w:eastAsia="Times New Roman" w:hAnsi="Georgia" w:cs="Times New Roman"/>
-        </w:rPr>
-        <w:t xml:space="preserve"> and filter thru to find the underlying issue, which was preventing a student from moving forward. I noticed students were not comprehending the assignments; they didn't know what a particular assignment was asking them to complete. I understood where they were coming from, being a recent graduate </w:t>
-      </w:r>
-      <w:r>
-        <w:rPr>
-          <w:rFonts w:ascii="Georgia" w:eastAsia="Times New Roman" w:hAnsi="Georgia" w:cs="Times New Roman"/>
-        </w:rPr>
-        <w:t>of</w:t>
-      </w:r>
-      <w:r>
-        <w:rPr>
-          <w:rFonts w:ascii="Georgia" w:eastAsia="Times New Roman" w:hAnsi="Georgia" w:cs="Times New Roman"/>
-        </w:rPr>
-        <w:t xml:space="preserve"> the school. Sometimes students just need more time, to be engaged with the assignment, and to clarify any misunderstanding. </w:t>
-      </w:r>
+        <w:spacing w:after="0" w:line="240" w:lineRule="auto"/>
+        <w:contextualSpacing/>
+        <w:rPr>
+          <w:rFonts w:ascii="Georgia" w:eastAsia="Times New Roman" w:hAnsi="Georgia" w:cs="Times New Roman"/>
+        </w:rPr>
+      </w:pPr>
+      <w:r>
+        <w:rPr>
+          <w:rFonts w:ascii="Georgia" w:eastAsia="Times New Roman" w:hAnsi="Georgia" w:cs="Times New Roman"/>
+        </w:rPr>
+        <w:t>The main responsibility was to the CIT105 student so that they could ask questions regarding their assignments and get the help they needed. I set up the equipment for the instructor who was remoting instruction into the classroom. I noticed students’ frustration with comprehension and some needing more time to ask questions and work on their assignments.</w:t>
+      </w:r>
+    </w:p>
+    <w:p>
+      <w:pPr>
+        <w:spacing w:after="0" w:line="240" w:lineRule="auto"/>
+        <w:contextualSpacing/>
+        <w:rPr>
+          <w:rFonts w:ascii="Georgia" w:eastAsia="Times New Roman" w:hAnsi="Georgia" w:cs="Times New Roman"/>
+        </w:rPr>
+      </w:pPr>
+    </w:p>
+    <w:p>
+      <w:pPr>
+        <w:spacing w:after="0" w:line="240" w:lineRule="auto"/>
+        <w:contextualSpacing/>
+        <w:rPr>
+          <w:rFonts w:ascii="Georgia" w:eastAsia="Times New Roman" w:hAnsi="Georgia" w:cs="Times New Roman"/>
+          <w:b/>
+          <w:bCs/>
+        </w:rPr>
+      </w:pPr>
+      <w:r>
+        <w:rPr>
+          <w:rFonts w:ascii="Georgia" w:eastAsia="Times New Roman" w:hAnsi="Georgia" w:cs="Times New Roman"/>
+          <w:b/>
+          <w:bCs/>
+        </w:rPr>
+        <w:t>[2][JiT]Personal initiative:</w:t>
+      </w:r>
+    </w:p>
+    <w:p>
+      <w:pPr>
+        <w:spacing w:after="0" w:line="240" w:lineRule="auto"/>
+        <w:contextualSpacing/>
+        <w:jc w:val="center"/>
+        <w:rPr>
+          <w:rFonts w:ascii="Georgia" w:eastAsia="Times New Roman" w:hAnsi="Georgia" w:cs="Times New Roman"/>
+          <w:b/>
+          <w:bCs/>
+        </w:rPr>
+      </w:pPr>
+    </w:p>
+    <w:p>
+      <w:pPr>
+        <w:spacing w:after="0" w:line="240" w:lineRule="auto"/>
+        <w:contextualSpacing/>
+        <w:rPr>
+          <w:rFonts w:ascii="Georgia" w:eastAsia="Times New Roman" w:hAnsi="Georgia" w:cs="Times New Roman"/>
+          <w:b/>
+          <w:bCs/>
+        </w:rPr>
+      </w:pPr>
+      <w:r>
+        <w:rPr>
+          <w:rFonts w:ascii="Georgia" w:eastAsia="Times New Roman" w:hAnsi="Georgia" w:cs="Times New Roman"/>
+          <w:b/>
+          <w:bCs/>
+        </w:rPr>
+        <w:t>Because of students having trouble with comprehension of the assignment, or the software they were using for the assignment, I created a CIT lab outside of normal KCTC class hours. The lab was at the same campus location. I received permission from my supervisor for my request to hold the lab for students. This aspect of the lab was on my own time.</w:t>
+      </w:r>
+    </w:p>
+    <w:p>
+      <w:pPr>
+        <w:spacing w:after="0" w:line="240" w:lineRule="auto"/>
+        <w:contextualSpacing/>
+        <w:rPr>
+          <w:rFonts w:ascii="Georgia" w:eastAsia="Times New Roman" w:hAnsi="Georgia" w:cs="Times New Roman"/>
+          <w:b/>
+          <w:bCs/>
+        </w:rPr>
+      </w:pPr>
     </w:p>
     <w:p>
       <w:pPr>
@@ -1722,7 +1608,7 @@
           <w:bCs/>
         </w:rPr>
       </w:pPr>
-      <w:hyperlink r:id="rId17" w:tgtFrame="_blank" w:history="1">
+      <w:hyperlink r:id="rId15" w:tgtFrame="_blank" w:history="1">
         <w:r>
           <w:rPr>
             <w:rFonts w:ascii="Georgia" w:eastAsia="Times New Roman" w:hAnsi="Georgia" w:cs="Times New Roman"/>
@@ -1744,82 +1630,29 @@
     </w:p>
     <w:p>
       <w:pPr>
-        <w:spacing w:before="100" w:beforeAutospacing="1" w:after="100" w:afterAutospacing="1" w:line="240" w:lineRule="auto"/>
-        <w:rPr>
-          <w:rFonts w:ascii="Georgia" w:eastAsia="Times New Roman" w:hAnsi="Georgia" w:cs="Times New Roman"/>
-        </w:rPr>
-      </w:pPr>
-      <w:r>
-        <w:rPr>
-          <w:rFonts w:ascii="Georgia" w:eastAsia="Times New Roman" w:hAnsi="Georgia" w:cs="Times New Roman"/>
-        </w:rPr>
-        <w:t>The main</w:t>
-      </w:r>
-      <w:r>
-        <w:rPr>
-          <w:rFonts w:ascii="Georgia" w:eastAsia="Times New Roman" w:hAnsi="Georgia" w:cs="Times New Roman"/>
-        </w:rPr>
-        <w:t xml:space="preserve"> responsibility was to create a </w:t>
-      </w:r>
-      <w:r>
-        <w:rPr>
-          <w:rFonts w:ascii="Georgia" w:eastAsia="Times New Roman" w:hAnsi="Georgia" w:cs="Times New Roman"/>
-          <w:i/>
-          <w:iCs/>
-        </w:rPr>
-        <w:t xml:space="preserve">Nursing Evaluation Tool </w:t>
-      </w:r>
-      <w:r>
-        <w:rPr>
-          <w:rFonts w:ascii="Georgia" w:eastAsia="Times New Roman" w:hAnsi="Georgia" w:cs="Times New Roman"/>
-          <w:b/>
-          <w:bCs/>
-        </w:rPr>
-        <w:t>database</w:t>
-      </w:r>
-      <w:r>
-        <w:rPr>
-          <w:rFonts w:ascii="Georgia" w:eastAsia="Times New Roman" w:hAnsi="Georgia" w:cs="Times New Roman"/>
-        </w:rPr>
-        <w:t xml:space="preserve"> for the KCTC Nursing Department. I </w:t>
-      </w:r>
-      <w:r>
-        <w:rPr>
-          <w:rFonts w:ascii="Georgia" w:eastAsia="Times New Roman" w:hAnsi="Georgia" w:cs="Times New Roman"/>
-          <w:b/>
-          <w:bCs/>
-        </w:rPr>
-        <w:t>collaborated</w:t>
-      </w:r>
-      <w:r>
-        <w:rPr>
-          <w:rFonts w:ascii="Georgia" w:eastAsia="Times New Roman" w:hAnsi="Georgia" w:cs="Times New Roman"/>
-        </w:rPr>
-        <w:t xml:space="preserve"> with an Assistant Professor within the Nursing Department to create a Nursing Evaluation Tool(NET). There was a need to have the students' clinical reports and evaluations dynamically imputed into a database; faculty, in a timely and efficient manner</w:t>
-      </w:r>
-      <w:r>
-        <w:rPr>
-          <w:rFonts w:ascii="Georgia" w:eastAsia="Times New Roman" w:hAnsi="Georgia" w:cs="Times New Roman"/>
-        </w:rPr>
-        <w:t>,</w:t>
-      </w:r>
-      <w:r>
-        <w:rPr>
-          <w:rFonts w:ascii="Georgia" w:eastAsia="Times New Roman" w:hAnsi="Georgia" w:cs="Times New Roman"/>
-        </w:rPr>
-        <w:t xml:space="preserve"> could then evaluate, give student feedback, and create reports required by the state. At that time everything was on paper, in a file cabinet, and outcomes to be sorted and organized to start creating reports for the state. </w:t>
-      </w:r>
-    </w:p>
-    <w:p>
-      <w:pPr>
         <w:spacing w:after="0" w:line="240" w:lineRule="auto"/>
         <w:contextualSpacing/>
+        <w:rPr>
+          <w:rFonts w:ascii="Georgia" w:eastAsia="Times New Roman" w:hAnsi="Georgia" w:cs="Times New Roman"/>
+        </w:rPr>
+      </w:pPr>
+      <w:r>
+        <w:rPr>
+          <w:rFonts w:ascii="Georgia" w:eastAsia="Times New Roman" w:hAnsi="Georgia" w:cs="Times New Roman"/>
+        </w:rPr>
+        <w:t>The main responsibility was to create a Nursing Evaluation Tool database for the KCTC Nursing Department. I collaborated with an Assistant Professor within the Nursing Department to create a Nursing Evaluation Tool(NET). There was a need to have the students' clinical reports and evaluations dynamically imputed into a database; faculty, in a timely and efficient manner, could then evaluate, give student feedback, and create reports required by the state. At that time everything was on paper, in a file cabinet, and outcomes to be sorted and organized to start creating reports for the state.</w:t>
+      </w:r>
+    </w:p>
+    <w:p>
+      <w:pPr>
+        <w:spacing w:after="0" w:line="240" w:lineRule="auto"/>
+        <w:contextualSpacing/>
         <w:jc w:val="center"/>
         <w:rPr>
           <w:rFonts w:ascii="Georgia" w:eastAsia="Times New Roman" w:hAnsi="Georgia" w:cs="Times New Roman"/>
         </w:rPr>
       </w:pPr>
-      <w:hyperlink r:id="rId18" w:tgtFrame="_blank" w:history="1">
+      <w:hyperlink r:id="rId16" w:tgtFrame="_blank" w:history="1">
         <w:r>
           <w:rPr>
             <w:rFonts w:ascii="Georgia" w:eastAsia="Times New Roman" w:hAnsi="Georgia" w:cs="Times New Roman"/>
@@ -1868,151 +1701,134 @@
     <w:p>
       <w:pPr>
         <w:spacing w:before="100" w:beforeAutospacing="1" w:after="100" w:afterAutospacing="1" w:line="240" w:lineRule="auto"/>
-        <w:rPr>
-          <w:rFonts w:ascii="Georgia" w:eastAsia="Times New Roman" w:hAnsi="Georgia" w:cs="Times New Roman"/>
-          <w:sz w:val="24"/>
-          <w:szCs w:val="24"/>
-        </w:rPr>
-      </w:pPr>
-      <w:r>
-        <w:rPr>
-          <w:rFonts w:ascii="Georgia" w:eastAsia="Times New Roman" w:hAnsi="Georgia" w:cs="Times New Roman"/>
-        </w:rPr>
-        <w:t>The main</w:t>
-      </w:r>
-      <w:r>
-        <w:rPr>
-          <w:rFonts w:ascii="Georgia" w:eastAsia="Times New Roman" w:hAnsi="Georgia" w:cs="Times New Roman"/>
-        </w:rPr>
-        <w:t xml:space="preserve"> responsibility within different departments of the company,</w:t>
-      </w:r>
-      <w:r>
-        <w:rPr>
-          <w:rFonts w:ascii="Georgia" w:eastAsia="Times New Roman" w:hAnsi="Georgia" w:cs="Times New Roman"/>
-        </w:rPr>
-        <w:t xml:space="preserve"> </w:t>
-      </w:r>
-      <w:r>
-        <w:rPr>
-          <w:rFonts w:ascii="Georgia" w:eastAsia="Times New Roman" w:hAnsi="Georgia" w:cs="Times New Roman"/>
-        </w:rPr>
-        <w:t xml:space="preserve">LG&amp;E, was the creation of a </w:t>
-      </w:r>
-      <w:r>
-        <w:rPr>
-          <w:rFonts w:ascii="Georgia" w:eastAsia="Times New Roman" w:hAnsi="Georgia" w:cs="Times New Roman"/>
-          <w:i/>
-          <w:iCs/>
-        </w:rPr>
-        <w:t xml:space="preserve">file index </w:t>
-      </w:r>
-      <w:r>
-        <w:rPr>
-          <w:rFonts w:ascii="Georgia" w:eastAsia="Times New Roman" w:hAnsi="Georgia" w:cs="Times New Roman"/>
-          <w:b/>
-          <w:bCs/>
-        </w:rPr>
-        <w:t xml:space="preserve">database </w:t>
-      </w:r>
-      <w:r>
-        <w:rPr>
-          <w:rFonts w:ascii="Georgia" w:eastAsia="Times New Roman" w:hAnsi="Georgia" w:cs="Times New Roman"/>
-        </w:rPr>
-        <w:t xml:space="preserve">for the Rates and Regulator department. I </w:t>
-      </w:r>
-      <w:r>
-        <w:rPr>
-          <w:rFonts w:ascii="Georgia" w:eastAsia="Times New Roman" w:hAnsi="Georgia" w:cs="Times New Roman"/>
-          <w:b/>
-          <w:bCs/>
-        </w:rPr>
-        <w:t>collaborated</w:t>
-      </w:r>
-      <w:r>
-        <w:rPr>
-          <w:rFonts w:ascii="Georgia" w:eastAsia="Times New Roman" w:hAnsi="Georgia" w:cs="Times New Roman"/>
-        </w:rPr>
-        <w:t xml:space="preserve"> with employees, users of the database, to create a user-friendly system that used their </w:t>
-      </w:r>
-      <w:r>
-        <w:rPr>
-          <w:rFonts w:ascii="Georgia" w:eastAsia="Times New Roman" w:hAnsi="Georgia" w:cs="Times New Roman"/>
-        </w:rPr>
-        <w:t>department’s</w:t>
-      </w:r>
-      <w:r>
-        <w:rPr>
-          <w:rFonts w:ascii="Georgia" w:eastAsia="Times New Roman" w:hAnsi="Georgia" w:cs="Times New Roman"/>
-        </w:rPr>
-        <w:t xml:space="preserve"> verbiage and file indexing. The employees and I </w:t>
-      </w:r>
-      <w:r>
-        <w:rPr>
-          <w:rFonts w:ascii="Georgia" w:eastAsia="Times New Roman" w:hAnsi="Georgia" w:cs="Times New Roman"/>
-        </w:rPr>
-        <w:t>physically</w:t>
-      </w:r>
-      <w:r>
-        <w:rPr>
-          <w:rFonts w:ascii="Georgia" w:eastAsia="Times New Roman" w:hAnsi="Georgia" w:cs="Times New Roman"/>
-        </w:rPr>
-        <w:t xml:space="preserve"> created labeling for file cabinets and folders and filed accordingly. I trained users on the new file index database and communicated with </w:t>
-      </w:r>
-      <w:r>
-        <w:rPr>
-          <w:rFonts w:ascii="Georgia" w:eastAsia="Times New Roman" w:hAnsi="Georgia" w:cs="Times New Roman"/>
-        </w:rPr>
-        <w:t xml:space="preserve">the </w:t>
-      </w:r>
-      <w:r>
-        <w:rPr>
-          <w:rFonts w:ascii="Georgia" w:eastAsia="Times New Roman" w:hAnsi="Georgia" w:cs="Times New Roman"/>
-        </w:rPr>
-        <w:t xml:space="preserve">LG&amp;E IT department to map </w:t>
-      </w:r>
-      <w:r>
-        <w:rPr>
-          <w:rFonts w:ascii="Georgia" w:eastAsia="Times New Roman" w:hAnsi="Georgia" w:cs="Times New Roman"/>
-        </w:rPr>
-        <w:t xml:space="preserve">the </w:t>
-      </w:r>
-      <w:r>
-        <w:rPr>
-          <w:rFonts w:ascii="Georgia" w:eastAsia="Times New Roman" w:hAnsi="Georgia" w:cs="Times New Roman"/>
-        </w:rPr>
-        <w:t xml:space="preserve">database to </w:t>
-      </w:r>
-      <w:r>
-        <w:rPr>
-          <w:rFonts w:ascii="Georgia" w:eastAsia="Times New Roman" w:hAnsi="Georgia" w:cs="Times New Roman"/>
-        </w:rPr>
-        <w:t>the company’s</w:t>
-      </w:r>
-      <w:r>
-        <w:rPr>
-          <w:rFonts w:ascii="Georgia" w:eastAsia="Times New Roman" w:hAnsi="Georgia" w:cs="Times New Roman"/>
-        </w:rPr>
-        <w:t xml:space="preserve"> department network, maintain and backup data. Other departments: Scheduled meetings with Outlook and set up conference calls, receptionist duties. Customer service with Call Center department</w:t>
-      </w:r>
-      <w:r>
-        <w:rPr>
-          <w:rFonts w:ascii="Georgia" w:eastAsia="Times New Roman" w:hAnsi="Georgia" w:cs="Times New Roman"/>
-          <w:sz w:val="24"/>
-          <w:szCs w:val="24"/>
-        </w:rPr>
-        <w:t xml:space="preserve">. </w:t>
+        <w:contextualSpacing/>
+        <w:outlineLvl w:val="5"/>
+        <w:rPr>
+          <w:rFonts w:ascii="Georgia" w:eastAsia="Times New Roman" w:hAnsi="Georgia" w:cs="Times New Roman"/>
+        </w:rPr>
+      </w:pPr>
+      <w:r>
+        <w:rPr>
+          <w:rFonts w:ascii="Georgia" w:eastAsia="Times New Roman" w:hAnsi="Georgia" w:cs="Times New Roman"/>
+        </w:rPr>
+        <w:t>The main responsibility within different departments of the company, LG&amp;E, was the creation of a file index database for the Rates and Regulator department. I collaborated with employees, and users of the database, to create a user-friendly system that used their department’s verbiage and file indexing. The employees and I physically created labeling for file cabinets and folders and filed accordingly. I trained users on the new file index database and communicated with the LG&amp;E IT department to map the database to the company’s department network and maintain and backup data.</w:t>
+      </w:r>
+    </w:p>
+    <w:p>
+      <w:pPr>
+        <w:spacing w:before="100" w:beforeAutospacing="1" w:after="100" w:afterAutospacing="1" w:line="240" w:lineRule="auto"/>
+        <w:contextualSpacing/>
+        <w:jc w:val="center"/>
+        <w:outlineLvl w:val="5"/>
+        <w:rPr>
+          <w:rFonts w:ascii="Georgia" w:eastAsia="Times New Roman" w:hAnsi="Georgia" w:cs="Times New Roman"/>
+        </w:rPr>
+      </w:pPr>
+    </w:p>
+    <w:p>
+      <w:pPr>
+        <w:spacing w:before="100" w:beforeAutospacing="1" w:after="100" w:afterAutospacing="1" w:line="240" w:lineRule="auto"/>
+        <w:contextualSpacing/>
+        <w:outlineLvl w:val="5"/>
+        <w:rPr>
+          <w:rFonts w:ascii="Georgia" w:eastAsia="Times New Roman" w:hAnsi="Georgia" w:cs="Times New Roman"/>
+        </w:rPr>
+      </w:pPr>
+      <w:r>
+        <w:rPr>
+          <w:rFonts w:ascii="Georgia" w:eastAsia="Times New Roman" w:hAnsi="Georgia" w:cs="Times New Roman"/>
+        </w:rPr>
+        <w:t>Other departments:</w:t>
       </w:r>
     </w:p>
     <w:p>
       <w:pPr>
         <w:spacing w:after="0" w:line="240" w:lineRule="auto"/>
         <w:contextualSpacing/>
+        <w:rPr>
+          <w:rFonts w:ascii="Georgia" w:eastAsia="Times New Roman" w:hAnsi="Georgia" w:cs="Times New Roman"/>
+        </w:rPr>
+      </w:pPr>
+      <w:r>
+        <w:rPr>
+          <w:rFonts w:ascii="Georgia" w:eastAsia="Times New Roman" w:hAnsi="Georgia" w:cs="Times New Roman"/>
+        </w:rPr>
+        <w:t>Scheduled meetings with Outlook and set up conference calls and receptionist duties. Customer service with the Call Center department.</w:t>
+      </w:r>
+    </w:p>
+    <w:p>
+      <w:pPr>
+        <w:spacing w:after="0" w:line="240" w:lineRule="auto"/>
+        <w:contextualSpacing/>
         <w:jc w:val="center"/>
-        <w:rPr>
-          <w:rFonts w:ascii="Georgia" w:eastAsia="Times New Roman" w:hAnsi="Georgia" w:cs="Times New Roman"/>
-        </w:rPr>
-      </w:pPr>
-      <w:hyperlink r:id="rId19" w:tgtFrame="_blank" w:history="1">
+      </w:pPr>
+    </w:p>
+    <w:p>
+      <w:pPr>
+        <w:spacing w:after="0" w:line="240" w:lineRule="auto"/>
+        <w:contextualSpacing/>
+        <w:jc w:val="center"/>
+      </w:pPr>
+    </w:p>
+    <w:p>
+      <w:pPr>
+        <w:spacing w:after="0" w:line="240" w:lineRule="auto"/>
+        <w:contextualSpacing/>
+        <w:jc w:val="center"/>
+      </w:pPr>
+    </w:p>
+    <w:p>
+      <w:pPr>
+        <w:spacing w:after="0" w:line="240" w:lineRule="auto"/>
+        <w:contextualSpacing/>
+        <w:jc w:val="center"/>
+      </w:pPr>
+    </w:p>
+    <w:p>
+      <w:pPr>
+        <w:spacing w:after="0" w:line="240" w:lineRule="auto"/>
+        <w:contextualSpacing/>
+        <w:jc w:val="center"/>
+      </w:pPr>
+    </w:p>
+    <w:p>
+      <w:pPr>
+        <w:spacing w:after="0" w:line="240" w:lineRule="auto"/>
+        <w:contextualSpacing/>
+        <w:jc w:val="center"/>
+      </w:pPr>
+    </w:p>
+    <w:p>
+      <w:pPr>
+        <w:spacing w:after="0" w:line="240" w:lineRule="auto"/>
+        <w:contextualSpacing/>
+        <w:jc w:val="center"/>
+      </w:pPr>
+    </w:p>
+    <w:p>
+      <w:pPr>
+        <w:spacing w:after="0" w:line="240" w:lineRule="auto"/>
+        <w:contextualSpacing/>
+        <w:jc w:val="center"/>
+      </w:pPr>
+    </w:p>
+    <w:p>
+      <w:pPr>
+        <w:spacing w:after="0" w:line="240" w:lineRule="auto"/>
+        <w:contextualSpacing/>
+        <w:jc w:val="center"/>
+      </w:pPr>
+    </w:p>
+    <w:p>
+      <w:pPr>
+        <w:spacing w:after="0" w:line="240" w:lineRule="auto"/>
+        <w:contextualSpacing/>
+        <w:jc w:val="center"/>
+        <w:rPr>
+          <w:rFonts w:ascii="Georgia" w:eastAsia="Times New Roman" w:hAnsi="Georgia" w:cs="Times New Roman"/>
+        </w:rPr>
+      </w:pPr>
+      <w:hyperlink r:id="rId17" w:tgtFrame="_blank" w:history="1">
         <w:r>
           <w:rPr>
             <w:rFonts w:ascii="Georgia" w:eastAsia="Times New Roman" w:hAnsi="Georgia" w:cs="Times New Roman"/>
@@ -2064,6 +1880,224 @@
         <w:contextualSpacing/>
         <w:rPr>
           <w:rFonts w:ascii="Georgia" w:eastAsia="Times New Roman" w:hAnsi="Georgia" w:cs="Times New Roman"/>
+        </w:rPr>
+      </w:pPr>
+      <w:r>
+        <w:rPr>
+          <w:rFonts w:ascii="Georgia" w:eastAsia="Times New Roman" w:hAnsi="Georgia" w:cs="Times New Roman"/>
+        </w:rPr>
+        <w:t>The main responsibility was to dispatch gas construction jobs and provided technical data and other information for work crews, plumbers, and individuals installing gas lines.</w:t>
+      </w:r>
+    </w:p>
+    <w:p>
+      <w:pPr>
+        <w:spacing w:after="0" w:line="240" w:lineRule="auto"/>
+        <w:contextualSpacing/>
+        <w:rPr>
+          <w:rFonts w:ascii="Georgia" w:eastAsia="Times New Roman" w:hAnsi="Georgia" w:cs="Times New Roman"/>
+        </w:rPr>
+      </w:pPr>
+    </w:p>
+    <w:p>
+      <w:pPr>
+        <w:spacing w:after="0" w:line="240" w:lineRule="auto"/>
+        <w:contextualSpacing/>
+        <w:rPr>
+          <w:rFonts w:ascii="Georgia" w:eastAsia="Times New Roman" w:hAnsi="Georgia" w:cs="Times New Roman"/>
+          <w:b/>
+          <w:bCs/>
+        </w:rPr>
+      </w:pPr>
+      <w:r>
+        <w:rPr>
+          <w:rFonts w:ascii="Georgia" w:eastAsia="Times New Roman" w:hAnsi="Georgia" w:cs="Times New Roman"/>
+          <w:b/>
+          <w:bCs/>
+        </w:rPr>
+        <w:t>[2][JiT]Personal initiative:</w:t>
+      </w:r>
+    </w:p>
+    <w:p>
+      <w:pPr>
+        <w:spacing w:after="0" w:line="240" w:lineRule="auto"/>
+        <w:contextualSpacing/>
+        <w:rPr>
+          <w:rFonts w:ascii="Georgia" w:eastAsia="Times New Roman" w:hAnsi="Georgia" w:cs="Times New Roman"/>
+          <w:b/>
+          <w:bCs/>
+        </w:rPr>
+      </w:pPr>
+    </w:p>
+    <w:p>
+      <w:pPr>
+        <w:spacing w:after="0" w:line="240" w:lineRule="auto"/>
+        <w:contextualSpacing/>
+        <w:rPr>
+          <w:rFonts w:ascii="Georgia" w:eastAsia="Times New Roman" w:hAnsi="Georgia" w:cs="Times New Roman"/>
+          <w:b/>
+          <w:bCs/>
+        </w:rPr>
+      </w:pPr>
+      <w:r>
+        <w:rPr>
+          <w:rFonts w:ascii="Georgia" w:eastAsia="Times New Roman" w:hAnsi="Georgia" w:cs="Times New Roman"/>
+          <w:b/>
+          <w:bCs/>
+        </w:rPr>
+        <w:t>Created a Daily Log database to follow up with my plumbers, construction crew, and other related customers. Quantitative results were efficiency and productivity. The company adopted my daily log database within the Gas Construction department, they decided to add my database to that company’s department network. The Daily Log database proved to have the advantage of collaboration with employees that may deal with the same plumbers, construction crew, etc. to improve communication among those individuals</w:t>
+      </w:r>
+      <w:r>
+        <w:rPr>
+          <w:rFonts w:ascii="Georgia" w:eastAsia="Times New Roman" w:hAnsi="Georgia" w:cs="Times New Roman"/>
+          <w:b/>
+          <w:bCs/>
+        </w:rPr>
+        <w:t>.</w:t>
+      </w:r>
+    </w:p>
+    <w:p>
+      <w:pPr>
+        <w:spacing w:after="0" w:line="240" w:lineRule="auto"/>
+        <w:contextualSpacing/>
+        <w:jc w:val="center"/>
+        <w:rPr>
+          <w:rFonts w:ascii="Georgia" w:eastAsia="Times New Roman" w:hAnsi="Georgia" w:cs="Times New Roman"/>
+          <w:b/>
+          <w:bCs/>
+        </w:rPr>
+      </w:pPr>
+      <w:hyperlink r:id="rId18" w:tgtFrame="_blank" w:history="1">
+        <w:r>
+          <w:rPr>
+            <w:rStyle w:val="Hyperlink"/>
+            <w:rFonts w:ascii="Lora" w:hAnsi="Lora"/>
+            <w:b/>
+            <w:bCs/>
+            <w:color w:val="800080"/>
+          </w:rPr>
+          <w:t>Tom Drexler Plumbing | </w:t>
+        </w:r>
+      </w:hyperlink>
+      <w:r>
+        <w:rPr>
+          <w:rFonts w:ascii="Lora" w:hAnsi="Lora"/>
+          <w:color w:val="000000"/>
+        </w:rPr>
+        <w:t>08-2009 / 11-2009</w:t>
+      </w:r>
+    </w:p>
+    <w:p>
+      <w:pPr>
+        <w:spacing w:after="0" w:line="240" w:lineRule="auto"/>
+        <w:contextualSpacing/>
+        <w:jc w:val="center"/>
+        <w:rPr>
+          <w:rFonts w:ascii="Georgia" w:eastAsia="Times New Roman" w:hAnsi="Georgia" w:cs="Times New Roman"/>
+          <w:b/>
+          <w:bCs/>
+        </w:rPr>
+      </w:pPr>
+      <w:r>
+        <w:rPr>
+          <w:rFonts w:ascii="Georgia" w:eastAsia="Times New Roman" w:hAnsi="Georgia" w:cs="Times New Roman"/>
+          <w:b/>
+          <w:bCs/>
+        </w:rPr>
+        <w:t>Computer Technician - Contractual Work | Louisville, KY</w:t>
+      </w:r>
+    </w:p>
+    <w:p>
+      <w:pPr>
+        <w:spacing w:after="0" w:line="240" w:lineRule="auto"/>
+        <w:contextualSpacing/>
+        <w:rPr>
+          <w:rFonts w:ascii="Georgia" w:eastAsia="Times New Roman" w:hAnsi="Georgia" w:cs="Times New Roman"/>
+          <w:b/>
+          <w:bCs/>
+        </w:rPr>
+      </w:pPr>
+    </w:p>
+    <w:p>
+      <w:pPr>
+        <w:spacing w:after="0" w:line="240" w:lineRule="auto"/>
+        <w:contextualSpacing/>
+        <w:rPr>
+          <w:rFonts w:ascii="Georgia" w:eastAsia="Times New Roman" w:hAnsi="Georgia" w:cs="Times New Roman"/>
+        </w:rPr>
+      </w:pPr>
+      <w:r>
+        <w:rPr>
+          <w:rFonts w:ascii="Georgia" w:eastAsia="Times New Roman" w:hAnsi="Georgia" w:cs="Times New Roman"/>
+        </w:rPr>
+        <w:t>My main responsibility was to set up a new software program (ESC - a complete service management software), import data from the previous system; integrate QuickBooks, and manage data of the parts and supplies into the new system, and database.</w:t>
+      </w:r>
+    </w:p>
+    <w:p>
+      <w:pPr>
+        <w:spacing w:after="0" w:line="240" w:lineRule="auto"/>
+        <w:contextualSpacing/>
+        <w:rPr>
+          <w:rFonts w:ascii="Georgia" w:eastAsia="Times New Roman" w:hAnsi="Georgia" w:cs="Times New Roman"/>
+          <w:b/>
+          <w:bCs/>
+        </w:rPr>
+      </w:pPr>
+    </w:p>
+    <w:p>
+      <w:pPr>
+        <w:spacing w:after="0" w:line="240" w:lineRule="auto"/>
+        <w:contextualSpacing/>
+        <w:rPr>
+          <w:rFonts w:ascii="Georgia" w:eastAsia="Times New Roman" w:hAnsi="Georgia" w:cs="Times New Roman"/>
+          <w:b/>
+          <w:bCs/>
+        </w:rPr>
+      </w:pPr>
+      <w:r>
+        <w:rPr>
+          <w:rFonts w:ascii="Georgia" w:eastAsia="Times New Roman" w:hAnsi="Georgia" w:cs="Times New Roman"/>
+          <w:b/>
+          <w:bCs/>
+        </w:rPr>
+        <w:t>[2][JiT]Personal initiative:</w:t>
+      </w:r>
+    </w:p>
+    <w:p>
+      <w:pPr>
+        <w:spacing w:after="0" w:line="240" w:lineRule="auto"/>
+        <w:contextualSpacing/>
+        <w:rPr>
+          <w:rFonts w:ascii="Georgia" w:eastAsia="Times New Roman" w:hAnsi="Georgia" w:cs="Times New Roman"/>
+          <w:b/>
+          <w:bCs/>
+        </w:rPr>
+      </w:pPr>
+    </w:p>
+    <w:p>
+      <w:pPr>
+        <w:spacing w:after="0" w:line="240" w:lineRule="auto"/>
+        <w:contextualSpacing/>
+        <w:rPr>
+          <w:rFonts w:ascii="Georgia" w:eastAsia="Times New Roman" w:hAnsi="Georgia" w:cs="Times New Roman"/>
+          <w:b/>
+          <w:bCs/>
+        </w:rPr>
+      </w:pPr>
+      <w:r>
+        <w:rPr>
+          <w:rFonts w:ascii="Georgia" w:eastAsia="Times New Roman" w:hAnsi="Georgia" w:cs="Times New Roman"/>
+          <w:b/>
+          <w:bCs/>
+        </w:rPr>
+        <w:t>In April of 2009, I started work at Tom Drexler’s Plumbing as a temp within an agency, to work on the collection accounts. After working for them for 3 months, the company saw my technical skills, and hired me for contractual work, to set up the new ESC software systems. I took initiative for the project when I realized I understood the foundation of data conversion and systems, and I knew I could contact ESC staff for support to help me walk thru some of the setups. I understood technical jargon and I asked to set up the system.</w:t>
+      </w:r>
+    </w:p>
+    <w:p>
+      <w:pPr>
+        <w:spacing w:after="0" w:line="240" w:lineRule="auto"/>
+        <w:contextualSpacing/>
+        <w:rPr>
+          <w:rFonts w:ascii="Georgia" w:eastAsia="Times New Roman" w:hAnsi="Georgia" w:cs="Times New Roman"/>
           <w:b/>
           <w:bCs/>
           <w:color w:val="0000FF"/>
@@ -2072,146 +2106,6 @@
           <w:u w:val="single"/>
         </w:rPr>
       </w:pPr>
-      <w:r>
-        <w:rPr>
-          <w:rFonts w:ascii="Georgia" w:eastAsia="Times New Roman" w:hAnsi="Georgia" w:cs="Times New Roman"/>
-        </w:rPr>
-        <w:t>The main</w:t>
-      </w:r>
-      <w:r>
-        <w:rPr>
-          <w:rFonts w:ascii="Georgia" w:eastAsia="Times New Roman" w:hAnsi="Georgia" w:cs="Times New Roman"/>
-        </w:rPr>
-        <w:t xml:space="preserve"> responsibility was to dispatched gas construction jobs and provided technical data and other information for work crews, plumbers</w:t>
-      </w:r>
-      <w:r>
-        <w:rPr>
-          <w:rFonts w:ascii="Georgia" w:eastAsia="Times New Roman" w:hAnsi="Georgia" w:cs="Times New Roman"/>
-        </w:rPr>
-        <w:t>,</w:t>
-      </w:r>
-      <w:r>
-        <w:rPr>
-          <w:rFonts w:ascii="Georgia" w:eastAsia="Times New Roman" w:hAnsi="Georgia" w:cs="Times New Roman"/>
-        </w:rPr>
-        <w:t xml:space="preserve"> and individuals installing gas lines. </w:t>
-      </w:r>
-      <w:r>
-        <w:rPr>
-          <w:rFonts w:ascii="Georgia" w:eastAsia="Times New Roman" w:hAnsi="Georgia" w:cs="Times New Roman"/>
-        </w:rPr>
-        <w:t xml:space="preserve">  </w:t>
-      </w:r>
-      <w:hyperlink r:id="rId20" w:anchor="footnote2" w:history="1">
-        <w:r>
-          <w:rPr>
-            <w:rFonts w:ascii="Georgia" w:eastAsia="Times New Roman" w:hAnsi="Georgia" w:cs="Times New Roman"/>
-            <w:color w:val="0000FF"/>
-            <w:sz w:val="18"/>
-            <w:szCs w:val="18"/>
-            <w:u w:val="single"/>
-          </w:rPr>
-          <w:t>[2]</w:t>
-        </w:r>
-      </w:hyperlink>
-      <w:r>
-        <w:rPr>
-          <w:rFonts w:ascii="Georgia" w:eastAsia="Times New Roman" w:hAnsi="Georgia" w:cs="Times New Roman"/>
-        </w:rPr>
-        <w:t xml:space="preserve"> </w:t>
-      </w:r>
-      <w:r>
-        <w:rPr>
-          <w:rFonts w:ascii="Georgia" w:eastAsia="Times New Roman" w:hAnsi="Georgia" w:cs="Times New Roman"/>
-          <w:b/>
-          <w:bCs/>
-        </w:rPr>
-        <w:t>Personal initiative:</w:t>
-      </w:r>
-      <w:r>
-        <w:rPr>
-          <w:rFonts w:ascii="Georgia" w:eastAsia="Times New Roman" w:hAnsi="Georgia" w:cs="Times New Roman"/>
-        </w:rPr>
-        <w:t xml:space="preserve"> Created </w:t>
-      </w:r>
-      <w:r>
-        <w:rPr>
-          <w:rFonts w:ascii="Georgia" w:eastAsia="Times New Roman" w:hAnsi="Georgia" w:cs="Times New Roman"/>
-        </w:rPr>
-        <w:t xml:space="preserve">a </w:t>
-      </w:r>
-      <w:r>
-        <w:rPr>
-          <w:rFonts w:ascii="Georgia" w:eastAsia="Times New Roman" w:hAnsi="Georgia" w:cs="Times New Roman"/>
-          <w:i/>
-          <w:iCs/>
-        </w:rPr>
-        <w:t xml:space="preserve">Daily Log </w:t>
-      </w:r>
-      <w:r>
-        <w:rPr>
-          <w:rFonts w:ascii="Georgia" w:eastAsia="Times New Roman" w:hAnsi="Georgia" w:cs="Times New Roman"/>
-          <w:b/>
-          <w:bCs/>
-        </w:rPr>
-        <w:t>database</w:t>
-      </w:r>
-      <w:r>
-        <w:rPr>
-          <w:rFonts w:ascii="Georgia" w:eastAsia="Times New Roman" w:hAnsi="Georgia" w:cs="Times New Roman"/>
-        </w:rPr>
-        <w:t xml:space="preserve"> to follow up with my plumbers, construction crew, and other related customers. Quantitative results were efficiency and productivity. The company adopted my daily log database within the Gas Construction department, they decided to add my database to that </w:t>
-      </w:r>
-      <w:r>
-        <w:rPr>
-          <w:rFonts w:ascii="Georgia" w:eastAsia="Times New Roman" w:hAnsi="Georgia" w:cs="Times New Roman"/>
-        </w:rPr>
-        <w:t>company’s</w:t>
-      </w:r>
-      <w:r>
-        <w:rPr>
-          <w:rFonts w:ascii="Georgia" w:eastAsia="Times New Roman" w:hAnsi="Georgia" w:cs="Times New Roman"/>
-        </w:rPr>
-        <w:t xml:space="preserve"> department network. The Daily Log database proved to have the advantage of </w:t>
-      </w:r>
-      <w:r>
-        <w:rPr>
-          <w:rFonts w:ascii="Georgia" w:eastAsia="Times New Roman" w:hAnsi="Georgia" w:cs="Times New Roman"/>
-          <w:b/>
-          <w:bCs/>
-        </w:rPr>
-        <w:t>collaboration</w:t>
-      </w:r>
-      <w:r>
-        <w:rPr>
-          <w:rFonts w:ascii="Georgia" w:eastAsia="Times New Roman" w:hAnsi="Georgia" w:cs="Times New Roman"/>
-        </w:rPr>
-        <w:t xml:space="preserve"> with employees that may deal with </w:t>
-      </w:r>
-      <w:r>
-        <w:rPr>
-          <w:rFonts w:ascii="Georgia" w:eastAsia="Times New Roman" w:hAnsi="Georgia" w:cs="Times New Roman"/>
-        </w:rPr>
-        <w:t xml:space="preserve">the </w:t>
-      </w:r>
-      <w:r>
-        <w:rPr>
-          <w:rFonts w:ascii="Georgia" w:eastAsia="Times New Roman" w:hAnsi="Georgia" w:cs="Times New Roman"/>
-        </w:rPr>
-        <w:t>same plumbers, construction crew</w:t>
-      </w:r>
-      <w:r>
-        <w:rPr>
-          <w:rFonts w:ascii="Georgia" w:eastAsia="Times New Roman" w:hAnsi="Georgia" w:cs="Times New Roman"/>
-        </w:rPr>
-        <w:t>,</w:t>
-      </w:r>
-      <w:r>
-        <w:rPr>
-          <w:rFonts w:ascii="Georgia" w:eastAsia="Times New Roman" w:hAnsi="Georgia" w:cs="Times New Roman"/>
-        </w:rPr>
-        <w:t xml:space="preserve"> etc. to improve communication within those individuals.</w:t>
-      </w:r>
     </w:p>
     <w:p>
       <w:pPr>
@@ -2222,26 +2116,10 @@
           <w:rFonts w:ascii="Georgia" w:eastAsia="Times New Roman" w:hAnsi="Georgia" w:cs="Times New Roman"/>
           <w:b/>
           <w:bCs/>
-          <w:color w:val="0000FF"/>
-          <w:sz w:val="24"/>
-          <w:szCs w:val="24"/>
           <w:u w:val="single"/>
         </w:rPr>
       </w:pPr>
-    </w:p>
-    <w:p>
-      <w:pPr>
-        <w:spacing w:after="0" w:line="240" w:lineRule="auto"/>
-        <w:contextualSpacing/>
-        <w:jc w:val="center"/>
-        <w:rPr>
-          <w:rFonts w:ascii="Georgia" w:eastAsia="Times New Roman" w:hAnsi="Georgia" w:cs="Times New Roman"/>
-          <w:b/>
-          <w:bCs/>
-          <w:u w:val="single"/>
-        </w:rPr>
-      </w:pPr>
-      <w:hyperlink r:id="rId21" w:tgtFrame="_blank" w:history="1">
+      <w:hyperlink r:id="rId19" w:tgtFrame="_blank" w:history="1">
         <w:r>
           <w:rPr>
             <w:rFonts w:ascii="Georgia" w:eastAsia="Times New Roman" w:hAnsi="Georgia" w:cs="Times New Roman"/>
@@ -2289,7 +2167,7 @@
         </w:rPr>
         <w:t> </w:t>
       </w:r>
-      <w:hyperlink r:id="rId22" w:anchor="footnote3" w:history="1">
+      <w:hyperlink r:id="rId20" w:anchor="footnote3" w:history="1">
         <w:r>
           <w:rPr>
             <w:rFonts w:ascii="Georgia" w:eastAsia="Times New Roman" w:hAnsi="Georgia" w:cs="Times New Roman"/>
@@ -2316,6 +2194,8 @@
         <w:jc w:val="both"/>
         <w:rPr>
           <w:rFonts w:ascii="Times New Roman" w:eastAsia="Times New Roman" w:hAnsi="Times New Roman" w:cs="Times New Roman"/>
+          <w:b/>
+          <w:bCs/>
           <w:sz w:val="24"/>
           <w:szCs w:val="24"/>
         </w:rPr>
@@ -2326,76 +2206,29 @@
           <w:sz w:val="24"/>
           <w:szCs w:val="24"/>
         </w:rPr>
-        <w:t>The main</w:t>
-      </w:r>
-      <w:r>
+        <w:t xml:space="preserve">The main responsibility was to give residents an understanding of how to use their smartphones, tablets, and the IoT within their environment. I found residents would benefit from basic computer classes, such as setting up email accounts but mostly how to reset their passwords. I set up in-person workshops at the site and provided online content for the basic computer skills courses through </w:t>
+      </w:r>
+      <w:r>
+        <w:rPr>
+          <w:rFonts w:ascii="Times New Roman" w:eastAsia="Times New Roman" w:hAnsi="Times New Roman" w:cs="Times New Roman"/>
+          <w:b/>
+          <w:bCs/>
+          <w:sz w:val="24"/>
+          <w:szCs w:val="24"/>
+        </w:rPr>
+        <w:t>Goodwill Community Foundation.</w:t>
+      </w:r>
+    </w:p>
+    <w:p>
+      <w:pPr>
+        <w:spacing w:after="0" w:line="240" w:lineRule="auto"/>
+        <w:jc w:val="both"/>
         <w:rPr>
           <w:rFonts w:ascii="Times New Roman" w:eastAsia="Times New Roman" w:hAnsi="Times New Roman" w:cs="Times New Roman"/>
           <w:sz w:val="24"/>
           <w:szCs w:val="24"/>
         </w:rPr>
-        <w:t xml:space="preserve"> responsibility was to give residents </w:t>
-      </w:r>
-      <w:r>
-        <w:rPr>
-          <w:rFonts w:ascii="Times New Roman" w:eastAsia="Times New Roman" w:hAnsi="Times New Roman" w:cs="Times New Roman"/>
-          <w:sz w:val="24"/>
-          <w:szCs w:val="24"/>
-        </w:rPr>
-        <w:t xml:space="preserve">an </w:t>
-      </w:r>
-      <w:r>
-        <w:rPr>
-          <w:rFonts w:ascii="Times New Roman" w:eastAsia="Times New Roman" w:hAnsi="Times New Roman" w:cs="Times New Roman"/>
-          <w:sz w:val="24"/>
-          <w:szCs w:val="24"/>
-        </w:rPr>
-        <w:t xml:space="preserve">understanding </w:t>
-      </w:r>
-      <w:r>
-        <w:rPr>
-          <w:rFonts w:ascii="Times New Roman" w:eastAsia="Times New Roman" w:hAnsi="Times New Roman" w:cs="Times New Roman"/>
-          <w:sz w:val="24"/>
-          <w:szCs w:val="24"/>
-        </w:rPr>
-        <w:t>of</w:t>
-      </w:r>
-      <w:r>
-        <w:rPr>
-          <w:rFonts w:ascii="Times New Roman" w:eastAsia="Times New Roman" w:hAnsi="Times New Roman" w:cs="Times New Roman"/>
-          <w:sz w:val="24"/>
-          <w:szCs w:val="24"/>
-        </w:rPr>
-        <w:t xml:space="preserve"> how to use their smartphones, tablets, the IoT within their environment. I found </w:t>
-      </w:r>
-      <w:r>
-        <w:rPr>
-          <w:rFonts w:ascii="Times New Roman" w:eastAsia="Times New Roman" w:hAnsi="Times New Roman" w:cs="Times New Roman"/>
-          <w:sz w:val="24"/>
-          <w:szCs w:val="24"/>
-        </w:rPr>
-        <w:t>residents</w:t>
-      </w:r>
-      <w:r>
-        <w:rPr>
-          <w:rFonts w:ascii="Times New Roman" w:eastAsia="Times New Roman" w:hAnsi="Times New Roman" w:cs="Times New Roman"/>
-          <w:sz w:val="24"/>
-          <w:szCs w:val="24"/>
-        </w:rPr>
-        <w:t xml:space="preserve"> would benefit from basic computer classes, such as setting up email accounts but mostly how to reset their passwords. I set up in-person workshops at the site and provided online content for the basic computer skills courses through </w:t>
-      </w:r>
-      <w:hyperlink r:id="rId23" w:tgtFrame="_blank" w:history="1">
-        <w:r>
-          <w:rPr>
-            <w:rFonts w:ascii="Times New Roman" w:eastAsia="Times New Roman" w:hAnsi="Times New Roman" w:cs="Times New Roman"/>
-            <w:b/>
-            <w:bCs/>
-            <w:sz w:val="24"/>
-            <w:szCs w:val="24"/>
-          </w:rPr>
-          <w:t>Goodwill Community Foundation.</w:t>
-        </w:r>
-      </w:hyperlink>
+      </w:pPr>
     </w:p>
     <w:p>
       <w:pPr>
@@ -2449,8 +2282,19 @@
           <w:sz w:val="18"/>
           <w:szCs w:val="18"/>
         </w:rPr>
-        <w:t>3][IoT]As many as 50 billion devices will be online by the end of the decade. Along with smart thermostats and appliances, this so-called Internet of Things (IoT) includes swaths of tiny sensors that track everything from steps and calories to humidity and light. — Corinne Iozzio</w:t>
-      </w:r>
+        <w:t xml:space="preserve">3][IoT]As many as 50 billion devices will be online by the end of the decade. Along with smart thermostats and appliances, this so-called Internet of Things (IoT) includes swaths of tiny sensors that track everything from steps and calories to humidity and light. — Corinne </w:t>
+      </w:r>
+      <w:proofErr w:type="spellStart"/>
+      <w:r>
+        <w:rPr>
+          <w:rFonts w:ascii="Lora" w:hAnsi="Lora"/>
+          <w:color w:val="000000"/>
+          <w:sz w:val="18"/>
+          <w:szCs w:val="18"/>
+        </w:rPr>
+        <w:t>Iozzio</w:t>
+      </w:r>
+      <w:proofErr w:type="spellEnd"/>
       <w:r>
         <w:rPr>
           <w:rFonts w:ascii="Georgia" w:hAnsi="Georgia"/>
@@ -4673,6 +4517,25 @@
       <w:contextualSpacing/>
     </w:pPr>
   </w:style>
+  <w:style w:type="table" w:styleId="TableGridLight">
+    <w:name w:val="Grid Table Light"/>
+    <w:basedOn w:val="TableNormal"/>
+    <w:uiPriority w:val="40"/>
+    <w:rsid w:val="003901F3"/>
+    <w:pPr>
+      <w:spacing w:after="0" w:line="240" w:lineRule="auto"/>
+    </w:pPr>
+    <w:tblPr>
+      <w:tblBorders>
+        <w:top w:val="single" w:sz="4" w:space="0" w:color="BFBFBF" w:themeColor="background1" w:themeShade="BF"/>
+        <w:left w:val="single" w:sz="4" w:space="0" w:color="BFBFBF" w:themeColor="background1" w:themeShade="BF"/>
+        <w:bottom w:val="single" w:sz="4" w:space="0" w:color="BFBFBF" w:themeColor="background1" w:themeShade="BF"/>
+        <w:right w:val="single" w:sz="4" w:space="0" w:color="BFBFBF" w:themeColor="background1" w:themeShade="BF"/>
+        <w:insideH w:val="single" w:sz="4" w:space="0" w:color="BFBFBF" w:themeColor="background1" w:themeShade="BF"/>
+        <w:insideV w:val="single" w:sz="4" w:space="0" w:color="BFBFBF" w:themeColor="background1" w:themeShade="BF"/>
+      </w:tblBorders>
+    </w:tblPr>
+  </w:style>
 </w:styles>
 </file>
 
@@ -4972,15 +4835,6 @@
 </file>
 
 <file path=customXml/item1.xml><?xml version="1.0" encoding="utf-8"?>
-<?mso-contentType ?>
-<FormTemplates xmlns="http://schemas.microsoft.com/sharepoint/v3/contenttype/forms">
-  <Display>DocumentLibraryForm</Display>
-  <Edit>DocumentLibraryForm</Edit>
-  <New>DocumentLibraryForm</New>
-</FormTemplates>
-</file>
-
-<file path=customXml/item2.xml><?xml version="1.0" encoding="utf-8"?>
 <ct:contentTypeSchema xmlns:ct="http://schemas.microsoft.com/office/2006/metadata/contentType" xmlns:ma="http://schemas.microsoft.com/office/2006/metadata/properties/metaAttributes" ct:_="" ma:_="" ma:contentTypeName="Document" ma:contentTypeID="0x0101000A412313C1EC7648B72B27B75044F9E4" ma:contentTypeVersion="4" ma:contentTypeDescription="Create a new document." ma:contentTypeScope="" ma:versionID="443e50d2c5c42b7e82a3f9e400b43c15">
   <xsd:schema xmlns:xsd="http://www.w3.org/2001/XMLSchema" xmlns:xs="http://www.w3.org/2001/XMLSchema" xmlns:p="http://schemas.microsoft.com/office/2006/metadata/properties" xmlns:ns3="9e58df02-d6a6-4dc9-bf32-32a5112a95d1" targetNamespace="http://schemas.microsoft.com/office/2006/metadata/properties" ma:root="true" ma:fieldsID="3752ae7fb0a27d0895fd7f05ba0be9f4" ns3:_="">
     <xsd:import namespace="9e58df02-d6a6-4dc9-bf32-32a5112a95d1"/>
@@ -5126,6 +4980,15 @@
 </ct:contentTypeSchema>
 </file>
 
+<file path=customXml/item2.xml><?xml version="1.0" encoding="utf-8"?>
+<?mso-contentType ?>
+<FormTemplates xmlns="http://schemas.microsoft.com/sharepoint/v3/contenttype/forms">
+  <Display>DocumentLibraryForm</Display>
+  <Edit>DocumentLibraryForm</Edit>
+  <New>DocumentLibraryForm</New>
+</FormTemplates>
+</file>
+
 <file path=customXml/item3.xml><?xml version="1.0" encoding="utf-8"?>
 <p:properties xmlns:p="http://schemas.microsoft.com/office/2006/metadata/properties" xmlns:xsi="http://www.w3.org/2001/XMLSchema-instance" xmlns:pc="http://schemas.microsoft.com/office/infopath/2007/PartnerControls">
   <documentManagement/>
@@ -5133,14 +4996,6 @@
 </file>
 
 <file path=customXml/itemProps1.xml><?xml version="1.0" encoding="utf-8"?>
-<ds:datastoreItem xmlns:ds="http://schemas.openxmlformats.org/officeDocument/2006/customXml" ds:itemID="{8252AD9A-47D6-468C-A2A8-D2B89F4F62DF}">
-  <ds:schemaRefs>
-    <ds:schemaRef ds:uri="http://schemas.microsoft.com/sharepoint/v3/contenttype/forms"/>
-  </ds:schemaRefs>
-</ds:datastoreItem>
-</file>
-
-<file path=customXml/itemProps2.xml><?xml version="1.0" encoding="utf-8"?>
 <ds:datastoreItem xmlns:ds="http://schemas.openxmlformats.org/officeDocument/2006/customXml" ds:itemID="{7603AB0B-3D09-4BD5-84E5-445D0F5C3358}">
   <ds:schemaRefs>
     <ds:schemaRef ds:uri="http://schemas.microsoft.com/office/2006/metadata/contentType"/>
@@ -5158,6 +5013,14 @@
 </ds:datastoreItem>
 </file>
 
+<file path=customXml/itemProps2.xml><?xml version="1.0" encoding="utf-8"?>
+<ds:datastoreItem xmlns:ds="http://schemas.openxmlformats.org/officeDocument/2006/customXml" ds:itemID="{8252AD9A-47D6-468C-A2A8-D2B89F4F62DF}">
+  <ds:schemaRefs>
+    <ds:schemaRef ds:uri="http://schemas.microsoft.com/sharepoint/v3/contenttype/forms"/>
+  </ds:schemaRefs>
+</ds:datastoreItem>
+</file>
+
 <file path=customXml/itemProps3.xml><?xml version="1.0" encoding="utf-8"?>
 <ds:datastoreItem xmlns:ds="http://schemas.openxmlformats.org/officeDocument/2006/customXml" ds:itemID="{CF534EAF-5D0F-44F1-A24E-4B59316C4BDA}">
   <ds:schemaRefs>

</xml_diff>